<commit_message>
add final graphs of rnn
</commit_message>
<xml_diff>
--- a/report.docx
+++ b/report.docx
@@ -39,12 +39,6 @@
         <w:gridCol w:w="2077"/>
       </w:tblGrid>
       <w:tr>
-        <w:tblPrEx>
-          <w:tblCellMar>
-            <w:top w:w="0" w:type="dxa"/>
-            <w:bottom w:w="0" w:type="dxa"/>
-          </w:tblCellMar>
-        </w:tblPrEx>
         <w:trPr>
           <w:trHeight w:val="301"/>
         </w:trPr>
@@ -104,12 +98,6 @@
         </w:tc>
       </w:tr>
       <w:tr>
-        <w:tblPrEx>
-          <w:tblCellMar>
-            <w:top w:w="0" w:type="dxa"/>
-            <w:bottom w:w="0" w:type="dxa"/>
-          </w:tblCellMar>
-        </w:tblPrEx>
         <w:trPr>
           <w:trHeight w:val="283"/>
         </w:trPr>
@@ -206,12 +194,6 @@
         </w:tc>
       </w:tr>
       <w:tr>
-        <w:tblPrEx>
-          <w:tblCellMar>
-            <w:top w:w="0" w:type="dxa"/>
-            <w:bottom w:w="0" w:type="dxa"/>
-          </w:tblCellMar>
-        </w:tblPrEx>
         <w:trPr>
           <w:trHeight w:val="301"/>
         </w:trPr>
@@ -308,12 +290,6 @@
         </w:tc>
       </w:tr>
       <w:tr>
-        <w:tblPrEx>
-          <w:tblCellMar>
-            <w:top w:w="0" w:type="dxa"/>
-            <w:bottom w:w="0" w:type="dxa"/>
-          </w:tblCellMar>
-        </w:tblPrEx>
         <w:trPr>
           <w:trHeight w:val="283"/>
         </w:trPr>
@@ -410,12 +386,6 @@
         </w:tc>
       </w:tr>
       <w:tr>
-        <w:tblPrEx>
-          <w:tblCellMar>
-            <w:top w:w="0" w:type="dxa"/>
-            <w:bottom w:w="0" w:type="dxa"/>
-          </w:tblCellMar>
-        </w:tblPrEx>
         <w:trPr>
           <w:trHeight w:val="301"/>
         </w:trPr>
@@ -512,12 +482,6 @@
         </w:tc>
       </w:tr>
       <w:tr>
-        <w:tblPrEx>
-          <w:tblCellMar>
-            <w:top w:w="0" w:type="dxa"/>
-            <w:bottom w:w="0" w:type="dxa"/>
-          </w:tblCellMar>
-        </w:tblPrEx>
         <w:trPr>
           <w:trHeight w:val="283"/>
         </w:trPr>
@@ -614,12 +578,6 @@
         </w:tc>
       </w:tr>
       <w:tr>
-        <w:tblPrEx>
-          <w:tblCellMar>
-            <w:top w:w="0" w:type="dxa"/>
-            <w:bottom w:w="0" w:type="dxa"/>
-          </w:tblCellMar>
-        </w:tblPrEx>
         <w:trPr>
           <w:trHeight w:val="301"/>
         </w:trPr>
@@ -746,12 +704,6 @@
         <w:gridCol w:w="2077"/>
       </w:tblGrid>
       <w:tr>
-        <w:tblPrEx>
-          <w:tblCellMar>
-            <w:top w:w="0" w:type="dxa"/>
-            <w:bottom w:w="0" w:type="dxa"/>
-          </w:tblCellMar>
-        </w:tblPrEx>
         <w:trPr>
           <w:trHeight w:val="301"/>
         </w:trPr>
@@ -811,12 +763,6 @@
         </w:tc>
       </w:tr>
       <w:tr>
-        <w:tblPrEx>
-          <w:tblCellMar>
-            <w:top w:w="0" w:type="dxa"/>
-            <w:bottom w:w="0" w:type="dxa"/>
-          </w:tblCellMar>
-        </w:tblPrEx>
         <w:trPr>
           <w:trHeight w:val="283"/>
         </w:trPr>
@@ -913,12 +859,6 @@
         </w:tc>
       </w:tr>
       <w:tr>
-        <w:tblPrEx>
-          <w:tblCellMar>
-            <w:top w:w="0" w:type="dxa"/>
-            <w:bottom w:w="0" w:type="dxa"/>
-          </w:tblCellMar>
-        </w:tblPrEx>
         <w:trPr>
           <w:trHeight w:val="301"/>
         </w:trPr>
@@ -1015,12 +955,6 @@
         </w:tc>
       </w:tr>
       <w:tr>
-        <w:tblPrEx>
-          <w:tblCellMar>
-            <w:top w:w="0" w:type="dxa"/>
-            <w:bottom w:w="0" w:type="dxa"/>
-          </w:tblCellMar>
-        </w:tblPrEx>
         <w:trPr>
           <w:trHeight w:val="283"/>
         </w:trPr>
@@ -1117,12 +1051,6 @@
         </w:tc>
       </w:tr>
       <w:tr>
-        <w:tblPrEx>
-          <w:tblCellMar>
-            <w:top w:w="0" w:type="dxa"/>
-            <w:bottom w:w="0" w:type="dxa"/>
-          </w:tblCellMar>
-        </w:tblPrEx>
         <w:trPr>
           <w:trHeight w:val="301"/>
         </w:trPr>
@@ -1219,12 +1147,6 @@
         </w:tc>
       </w:tr>
       <w:tr>
-        <w:tblPrEx>
-          <w:tblCellMar>
-            <w:top w:w="0" w:type="dxa"/>
-            <w:bottom w:w="0" w:type="dxa"/>
-          </w:tblCellMar>
-        </w:tblPrEx>
         <w:trPr>
           <w:trHeight w:val="283"/>
         </w:trPr>
@@ -1321,12 +1243,6 @@
         </w:tc>
       </w:tr>
       <w:tr>
-        <w:tblPrEx>
-          <w:tblCellMar>
-            <w:top w:w="0" w:type="dxa"/>
-            <w:bottom w:w="0" w:type="dxa"/>
-          </w:tblCellMar>
-        </w:tblPrEx>
         <w:trPr>
           <w:trHeight w:val="301"/>
         </w:trPr>
@@ -1453,12 +1369,6 @@
         <w:gridCol w:w="2077"/>
       </w:tblGrid>
       <w:tr>
-        <w:tblPrEx>
-          <w:tblCellMar>
-            <w:top w:w="0" w:type="dxa"/>
-            <w:bottom w:w="0" w:type="dxa"/>
-          </w:tblCellMar>
-        </w:tblPrEx>
         <w:trPr>
           <w:trHeight w:val="301"/>
         </w:trPr>
@@ -1518,12 +1428,6 @@
         </w:tc>
       </w:tr>
       <w:tr>
-        <w:tblPrEx>
-          <w:tblCellMar>
-            <w:top w:w="0" w:type="dxa"/>
-            <w:bottom w:w="0" w:type="dxa"/>
-          </w:tblCellMar>
-        </w:tblPrEx>
         <w:trPr>
           <w:trHeight w:val="283"/>
         </w:trPr>
@@ -1620,12 +1524,6 @@
         </w:tc>
       </w:tr>
       <w:tr>
-        <w:tblPrEx>
-          <w:tblCellMar>
-            <w:top w:w="0" w:type="dxa"/>
-            <w:bottom w:w="0" w:type="dxa"/>
-          </w:tblCellMar>
-        </w:tblPrEx>
         <w:trPr>
           <w:trHeight w:val="301"/>
         </w:trPr>
@@ -1722,12 +1620,6 @@
         </w:tc>
       </w:tr>
       <w:tr>
-        <w:tblPrEx>
-          <w:tblCellMar>
-            <w:top w:w="0" w:type="dxa"/>
-            <w:bottom w:w="0" w:type="dxa"/>
-          </w:tblCellMar>
-        </w:tblPrEx>
         <w:trPr>
           <w:trHeight w:val="283"/>
         </w:trPr>
@@ -1824,12 +1716,6 @@
         </w:tc>
       </w:tr>
       <w:tr>
-        <w:tblPrEx>
-          <w:tblCellMar>
-            <w:top w:w="0" w:type="dxa"/>
-            <w:bottom w:w="0" w:type="dxa"/>
-          </w:tblCellMar>
-        </w:tblPrEx>
         <w:trPr>
           <w:trHeight w:val="301"/>
         </w:trPr>
@@ -1926,12 +1812,6 @@
         </w:tc>
       </w:tr>
       <w:tr>
-        <w:tblPrEx>
-          <w:tblCellMar>
-            <w:top w:w="0" w:type="dxa"/>
-            <w:bottom w:w="0" w:type="dxa"/>
-          </w:tblCellMar>
-        </w:tblPrEx>
         <w:trPr>
           <w:trHeight w:val="283"/>
         </w:trPr>
@@ -2028,12 +1908,6 @@
         </w:tc>
       </w:tr>
       <w:tr>
-        <w:tblPrEx>
-          <w:tblCellMar>
-            <w:top w:w="0" w:type="dxa"/>
-            <w:bottom w:w="0" w:type="dxa"/>
-          </w:tblCellMar>
-        </w:tblPrEx>
         <w:trPr>
           <w:trHeight w:val="283"/>
         </w:trPr>
@@ -2172,12 +2046,6 @@
         <w:gridCol w:w="2077"/>
       </w:tblGrid>
       <w:tr>
-        <w:tblPrEx>
-          <w:tblCellMar>
-            <w:top w:w="0" w:type="dxa"/>
-            <w:bottom w:w="0" w:type="dxa"/>
-          </w:tblCellMar>
-        </w:tblPrEx>
         <w:trPr>
           <w:trHeight w:val="301"/>
         </w:trPr>
@@ -2237,12 +2105,6 @@
         </w:tc>
       </w:tr>
       <w:tr>
-        <w:tblPrEx>
-          <w:tblCellMar>
-            <w:top w:w="0" w:type="dxa"/>
-            <w:bottom w:w="0" w:type="dxa"/>
-          </w:tblCellMar>
-        </w:tblPrEx>
         <w:trPr>
           <w:trHeight w:val="283"/>
         </w:trPr>
@@ -2339,12 +2201,6 @@
         </w:tc>
       </w:tr>
       <w:tr>
-        <w:tblPrEx>
-          <w:tblCellMar>
-            <w:top w:w="0" w:type="dxa"/>
-            <w:bottom w:w="0" w:type="dxa"/>
-          </w:tblCellMar>
-        </w:tblPrEx>
         <w:trPr>
           <w:trHeight w:val="301"/>
         </w:trPr>
@@ -2441,12 +2297,6 @@
         </w:tc>
       </w:tr>
       <w:tr>
-        <w:tblPrEx>
-          <w:tblCellMar>
-            <w:top w:w="0" w:type="dxa"/>
-            <w:bottom w:w="0" w:type="dxa"/>
-          </w:tblCellMar>
-        </w:tblPrEx>
         <w:trPr>
           <w:trHeight w:val="283"/>
         </w:trPr>
@@ -2543,12 +2393,6 @@
         </w:tc>
       </w:tr>
       <w:tr>
-        <w:tblPrEx>
-          <w:tblCellMar>
-            <w:top w:w="0" w:type="dxa"/>
-            <w:bottom w:w="0" w:type="dxa"/>
-          </w:tblCellMar>
-        </w:tblPrEx>
         <w:trPr>
           <w:trHeight w:val="301"/>
         </w:trPr>
@@ -2645,12 +2489,6 @@
         </w:tc>
       </w:tr>
       <w:tr>
-        <w:tblPrEx>
-          <w:tblCellMar>
-            <w:top w:w="0" w:type="dxa"/>
-            <w:bottom w:w="0" w:type="dxa"/>
-          </w:tblCellMar>
-        </w:tblPrEx>
         <w:trPr>
           <w:trHeight w:val="283"/>
         </w:trPr>
@@ -2747,12 +2585,6 @@
         </w:tc>
       </w:tr>
       <w:tr>
-        <w:tblPrEx>
-          <w:tblCellMar>
-            <w:top w:w="0" w:type="dxa"/>
-            <w:bottom w:w="0" w:type="dxa"/>
-          </w:tblCellMar>
-        </w:tblPrEx>
         <w:trPr>
           <w:trHeight w:val="301"/>
         </w:trPr>
@@ -3338,12 +3170,6 @@
         <w:gridCol w:w="2077"/>
       </w:tblGrid>
       <w:tr>
-        <w:tblPrEx>
-          <w:tblCellMar>
-            <w:top w:w="0" w:type="dxa"/>
-            <w:bottom w:w="0" w:type="dxa"/>
-          </w:tblCellMar>
-        </w:tblPrEx>
         <w:trPr>
           <w:trHeight w:val="301"/>
         </w:trPr>
@@ -3403,12 +3229,6 @@
         </w:tc>
       </w:tr>
       <w:tr>
-        <w:tblPrEx>
-          <w:tblCellMar>
-            <w:top w:w="0" w:type="dxa"/>
-            <w:bottom w:w="0" w:type="dxa"/>
-          </w:tblCellMar>
-        </w:tblPrEx>
         <w:trPr>
           <w:trHeight w:val="283"/>
         </w:trPr>
@@ -3505,12 +3325,6 @@
         </w:tc>
       </w:tr>
       <w:tr>
-        <w:tblPrEx>
-          <w:tblCellMar>
-            <w:top w:w="0" w:type="dxa"/>
-            <w:bottom w:w="0" w:type="dxa"/>
-          </w:tblCellMar>
-        </w:tblPrEx>
         <w:trPr>
           <w:trHeight w:val="301"/>
         </w:trPr>
@@ -3607,12 +3421,6 @@
         </w:tc>
       </w:tr>
       <w:tr>
-        <w:tblPrEx>
-          <w:tblCellMar>
-            <w:top w:w="0" w:type="dxa"/>
-            <w:bottom w:w="0" w:type="dxa"/>
-          </w:tblCellMar>
-        </w:tblPrEx>
         <w:trPr>
           <w:trHeight w:val="283"/>
         </w:trPr>
@@ -3709,12 +3517,6 @@
         </w:tc>
       </w:tr>
       <w:tr>
-        <w:tblPrEx>
-          <w:tblCellMar>
-            <w:top w:w="0" w:type="dxa"/>
-            <w:bottom w:w="0" w:type="dxa"/>
-          </w:tblCellMar>
-        </w:tblPrEx>
         <w:trPr>
           <w:trHeight w:val="301"/>
         </w:trPr>
@@ -3811,12 +3613,6 @@
         </w:tc>
       </w:tr>
       <w:tr>
-        <w:tblPrEx>
-          <w:tblCellMar>
-            <w:top w:w="0" w:type="dxa"/>
-            <w:bottom w:w="0" w:type="dxa"/>
-          </w:tblCellMar>
-        </w:tblPrEx>
         <w:trPr>
           <w:trHeight w:val="283"/>
         </w:trPr>
@@ -3913,12 +3709,6 @@
         </w:tc>
       </w:tr>
       <w:tr>
-        <w:tblPrEx>
-          <w:tblCellMar>
-            <w:top w:w="0" w:type="dxa"/>
-            <w:bottom w:w="0" w:type="dxa"/>
-          </w:tblCellMar>
-        </w:tblPrEx>
         <w:trPr>
           <w:trHeight w:val="301"/>
         </w:trPr>
@@ -4045,12 +3835,6 @@
         <w:gridCol w:w="2077"/>
       </w:tblGrid>
       <w:tr>
-        <w:tblPrEx>
-          <w:tblCellMar>
-            <w:top w:w="0" w:type="dxa"/>
-            <w:bottom w:w="0" w:type="dxa"/>
-          </w:tblCellMar>
-        </w:tblPrEx>
         <w:trPr>
           <w:trHeight w:val="301"/>
         </w:trPr>
@@ -4110,12 +3894,6 @@
         </w:tc>
       </w:tr>
       <w:tr>
-        <w:tblPrEx>
-          <w:tblCellMar>
-            <w:top w:w="0" w:type="dxa"/>
-            <w:bottom w:w="0" w:type="dxa"/>
-          </w:tblCellMar>
-        </w:tblPrEx>
         <w:trPr>
           <w:trHeight w:val="283"/>
         </w:trPr>
@@ -4212,12 +3990,6 @@
         </w:tc>
       </w:tr>
       <w:tr>
-        <w:tblPrEx>
-          <w:tblCellMar>
-            <w:top w:w="0" w:type="dxa"/>
-            <w:bottom w:w="0" w:type="dxa"/>
-          </w:tblCellMar>
-        </w:tblPrEx>
         <w:trPr>
           <w:trHeight w:val="301"/>
         </w:trPr>
@@ -4314,12 +4086,6 @@
         </w:tc>
       </w:tr>
       <w:tr>
-        <w:tblPrEx>
-          <w:tblCellMar>
-            <w:top w:w="0" w:type="dxa"/>
-            <w:bottom w:w="0" w:type="dxa"/>
-          </w:tblCellMar>
-        </w:tblPrEx>
         <w:trPr>
           <w:trHeight w:val="283"/>
         </w:trPr>
@@ -4416,12 +4182,6 @@
         </w:tc>
       </w:tr>
       <w:tr>
-        <w:tblPrEx>
-          <w:tblCellMar>
-            <w:top w:w="0" w:type="dxa"/>
-            <w:bottom w:w="0" w:type="dxa"/>
-          </w:tblCellMar>
-        </w:tblPrEx>
         <w:trPr>
           <w:trHeight w:val="301"/>
         </w:trPr>
@@ -4518,12 +4278,6 @@
         </w:tc>
       </w:tr>
       <w:tr>
-        <w:tblPrEx>
-          <w:tblCellMar>
-            <w:top w:w="0" w:type="dxa"/>
-            <w:bottom w:w="0" w:type="dxa"/>
-          </w:tblCellMar>
-        </w:tblPrEx>
         <w:trPr>
           <w:trHeight w:val="283"/>
         </w:trPr>
@@ -4620,12 +4374,6 @@
         </w:tc>
       </w:tr>
       <w:tr>
-        <w:tblPrEx>
-          <w:tblCellMar>
-            <w:top w:w="0" w:type="dxa"/>
-            <w:bottom w:w="0" w:type="dxa"/>
-          </w:tblCellMar>
-        </w:tblPrEx>
         <w:trPr>
           <w:trHeight w:val="301"/>
         </w:trPr>
@@ -4752,12 +4500,6 @@
         <w:gridCol w:w="2077"/>
       </w:tblGrid>
       <w:tr>
-        <w:tblPrEx>
-          <w:tblCellMar>
-            <w:top w:w="0" w:type="dxa"/>
-            <w:bottom w:w="0" w:type="dxa"/>
-          </w:tblCellMar>
-        </w:tblPrEx>
         <w:trPr>
           <w:trHeight w:val="301"/>
         </w:trPr>
@@ -4817,12 +4559,6 @@
         </w:tc>
       </w:tr>
       <w:tr>
-        <w:tblPrEx>
-          <w:tblCellMar>
-            <w:top w:w="0" w:type="dxa"/>
-            <w:bottom w:w="0" w:type="dxa"/>
-          </w:tblCellMar>
-        </w:tblPrEx>
         <w:trPr>
           <w:trHeight w:val="283"/>
         </w:trPr>
@@ -4919,12 +4655,6 @@
         </w:tc>
       </w:tr>
       <w:tr>
-        <w:tblPrEx>
-          <w:tblCellMar>
-            <w:top w:w="0" w:type="dxa"/>
-            <w:bottom w:w="0" w:type="dxa"/>
-          </w:tblCellMar>
-        </w:tblPrEx>
         <w:trPr>
           <w:trHeight w:val="301"/>
         </w:trPr>
@@ -5021,12 +4751,6 @@
         </w:tc>
       </w:tr>
       <w:tr>
-        <w:tblPrEx>
-          <w:tblCellMar>
-            <w:top w:w="0" w:type="dxa"/>
-            <w:bottom w:w="0" w:type="dxa"/>
-          </w:tblCellMar>
-        </w:tblPrEx>
         <w:trPr>
           <w:trHeight w:val="283"/>
         </w:trPr>
@@ -5123,12 +4847,6 @@
         </w:tc>
       </w:tr>
       <w:tr>
-        <w:tblPrEx>
-          <w:tblCellMar>
-            <w:top w:w="0" w:type="dxa"/>
-            <w:bottom w:w="0" w:type="dxa"/>
-          </w:tblCellMar>
-        </w:tblPrEx>
         <w:trPr>
           <w:trHeight w:val="301"/>
         </w:trPr>
@@ -5225,12 +4943,6 @@
         </w:tc>
       </w:tr>
       <w:tr>
-        <w:tblPrEx>
-          <w:tblCellMar>
-            <w:top w:w="0" w:type="dxa"/>
-            <w:bottom w:w="0" w:type="dxa"/>
-          </w:tblCellMar>
-        </w:tblPrEx>
         <w:trPr>
           <w:trHeight w:val="283"/>
         </w:trPr>
@@ -5327,12 +5039,6 @@
         </w:tc>
       </w:tr>
       <w:tr>
-        <w:tblPrEx>
-          <w:tblCellMar>
-            <w:top w:w="0" w:type="dxa"/>
-            <w:bottom w:w="0" w:type="dxa"/>
-          </w:tblCellMar>
-        </w:tblPrEx>
         <w:trPr>
           <w:trHeight w:val="301"/>
         </w:trPr>
@@ -5429,12 +5135,6 @@
         </w:tc>
       </w:tr>
       <w:tr>
-        <w:tblPrEx>
-          <w:tblCellMar>
-            <w:top w:w="0" w:type="dxa"/>
-            <w:bottom w:w="0" w:type="dxa"/>
-          </w:tblCellMar>
-        </w:tblPrEx>
         <w:trPr>
           <w:trHeight w:val="301"/>
         </w:trPr>
@@ -5494,12 +5194,6 @@
         </w:tc>
       </w:tr>
       <w:tr>
-        <w:tblPrEx>
-          <w:tblCellMar>
-            <w:top w:w="0" w:type="dxa"/>
-            <w:bottom w:w="0" w:type="dxa"/>
-          </w:tblCellMar>
-        </w:tblPrEx>
         <w:trPr>
           <w:trHeight w:val="283"/>
         </w:trPr>
@@ -5596,12 +5290,6 @@
         </w:tc>
       </w:tr>
       <w:tr>
-        <w:tblPrEx>
-          <w:tblCellMar>
-            <w:top w:w="0" w:type="dxa"/>
-            <w:bottom w:w="0" w:type="dxa"/>
-          </w:tblCellMar>
-        </w:tblPrEx>
         <w:trPr>
           <w:trHeight w:val="301"/>
         </w:trPr>
@@ -5698,12 +5386,6 @@
         </w:tc>
       </w:tr>
       <w:tr>
-        <w:tblPrEx>
-          <w:tblCellMar>
-            <w:top w:w="0" w:type="dxa"/>
-            <w:bottom w:w="0" w:type="dxa"/>
-          </w:tblCellMar>
-        </w:tblPrEx>
         <w:trPr>
           <w:trHeight w:val="283"/>
         </w:trPr>
@@ -5800,12 +5482,6 @@
         </w:tc>
       </w:tr>
       <w:tr>
-        <w:tblPrEx>
-          <w:tblCellMar>
-            <w:top w:w="0" w:type="dxa"/>
-            <w:bottom w:w="0" w:type="dxa"/>
-          </w:tblCellMar>
-        </w:tblPrEx>
         <w:trPr>
           <w:trHeight w:val="301"/>
         </w:trPr>
@@ -5903,12 +5579,6 @@
         </w:tc>
       </w:tr>
       <w:tr>
-        <w:tblPrEx>
-          <w:tblCellMar>
-            <w:top w:w="0" w:type="dxa"/>
-            <w:bottom w:w="0" w:type="dxa"/>
-          </w:tblCellMar>
-        </w:tblPrEx>
         <w:trPr>
           <w:trHeight w:val="283"/>
         </w:trPr>
@@ -6007,12 +5677,6 @@
         </w:tc>
       </w:tr>
       <w:tr>
-        <w:tblPrEx>
-          <w:tblCellMar>
-            <w:top w:w="0" w:type="dxa"/>
-            <w:bottom w:w="0" w:type="dxa"/>
-          </w:tblCellMar>
-        </w:tblPrEx>
         <w:trPr>
           <w:trHeight w:val="301"/>
         </w:trPr>
@@ -6742,12 +6406,6 @@
         <w:gridCol w:w="2077"/>
       </w:tblGrid>
       <w:tr>
-        <w:tblPrEx>
-          <w:tblCellMar>
-            <w:top w:w="0" w:type="dxa"/>
-            <w:bottom w:w="0" w:type="dxa"/>
-          </w:tblCellMar>
-        </w:tblPrEx>
         <w:trPr>
           <w:trHeight w:val="301"/>
         </w:trPr>
@@ -6807,12 +6465,6 @@
         </w:tc>
       </w:tr>
       <w:tr>
-        <w:tblPrEx>
-          <w:tblCellMar>
-            <w:top w:w="0" w:type="dxa"/>
-            <w:bottom w:w="0" w:type="dxa"/>
-          </w:tblCellMar>
-        </w:tblPrEx>
         <w:trPr>
           <w:trHeight w:val="283"/>
         </w:trPr>
@@ -6909,12 +6561,6 @@
         </w:tc>
       </w:tr>
       <w:tr>
-        <w:tblPrEx>
-          <w:tblCellMar>
-            <w:top w:w="0" w:type="dxa"/>
-            <w:bottom w:w="0" w:type="dxa"/>
-          </w:tblCellMar>
-        </w:tblPrEx>
         <w:trPr>
           <w:trHeight w:val="301"/>
         </w:trPr>
@@ -7011,12 +6657,6 @@
         </w:tc>
       </w:tr>
       <w:tr>
-        <w:tblPrEx>
-          <w:tblCellMar>
-            <w:top w:w="0" w:type="dxa"/>
-            <w:bottom w:w="0" w:type="dxa"/>
-          </w:tblCellMar>
-        </w:tblPrEx>
         <w:trPr>
           <w:trHeight w:val="283"/>
         </w:trPr>
@@ -7113,12 +6753,6 @@
         </w:tc>
       </w:tr>
       <w:tr>
-        <w:tblPrEx>
-          <w:tblCellMar>
-            <w:top w:w="0" w:type="dxa"/>
-            <w:bottom w:w="0" w:type="dxa"/>
-          </w:tblCellMar>
-        </w:tblPrEx>
         <w:trPr>
           <w:trHeight w:val="301"/>
         </w:trPr>
@@ -7215,12 +6849,6 @@
         </w:tc>
       </w:tr>
       <w:tr>
-        <w:tblPrEx>
-          <w:tblCellMar>
-            <w:top w:w="0" w:type="dxa"/>
-            <w:bottom w:w="0" w:type="dxa"/>
-          </w:tblCellMar>
-        </w:tblPrEx>
         <w:trPr>
           <w:trHeight w:val="283"/>
         </w:trPr>
@@ -7318,12 +6946,6 @@
         </w:tc>
       </w:tr>
       <w:tr>
-        <w:tblPrEx>
-          <w:tblCellMar>
-            <w:top w:w="0" w:type="dxa"/>
-            <w:bottom w:w="0" w:type="dxa"/>
-          </w:tblCellMar>
-        </w:tblPrEx>
         <w:trPr>
           <w:trHeight w:val="301"/>
         </w:trPr>
@@ -7450,12 +7072,6 @@
         <w:gridCol w:w="2077"/>
       </w:tblGrid>
       <w:tr>
-        <w:tblPrEx>
-          <w:tblCellMar>
-            <w:top w:w="0" w:type="dxa"/>
-            <w:bottom w:w="0" w:type="dxa"/>
-          </w:tblCellMar>
-        </w:tblPrEx>
         <w:trPr>
           <w:trHeight w:val="301"/>
         </w:trPr>
@@ -7515,12 +7131,6 @@
         </w:tc>
       </w:tr>
       <w:tr>
-        <w:tblPrEx>
-          <w:tblCellMar>
-            <w:top w:w="0" w:type="dxa"/>
-            <w:bottom w:w="0" w:type="dxa"/>
-          </w:tblCellMar>
-        </w:tblPrEx>
         <w:trPr>
           <w:trHeight w:val="283"/>
         </w:trPr>
@@ -7617,12 +7227,6 @@
         </w:tc>
       </w:tr>
       <w:tr>
-        <w:tblPrEx>
-          <w:tblCellMar>
-            <w:top w:w="0" w:type="dxa"/>
-            <w:bottom w:w="0" w:type="dxa"/>
-          </w:tblCellMar>
-        </w:tblPrEx>
         <w:trPr>
           <w:trHeight w:val="301"/>
         </w:trPr>
@@ -7719,12 +7323,6 @@
         </w:tc>
       </w:tr>
       <w:tr>
-        <w:tblPrEx>
-          <w:tblCellMar>
-            <w:top w:w="0" w:type="dxa"/>
-            <w:bottom w:w="0" w:type="dxa"/>
-          </w:tblCellMar>
-        </w:tblPrEx>
         <w:trPr>
           <w:trHeight w:val="283"/>
         </w:trPr>
@@ -7821,12 +7419,6 @@
         </w:tc>
       </w:tr>
       <w:tr>
-        <w:tblPrEx>
-          <w:tblCellMar>
-            <w:top w:w="0" w:type="dxa"/>
-            <w:bottom w:w="0" w:type="dxa"/>
-          </w:tblCellMar>
-        </w:tblPrEx>
         <w:trPr>
           <w:trHeight w:val="301"/>
         </w:trPr>
@@ -7923,12 +7515,6 @@
         </w:tc>
       </w:tr>
       <w:tr>
-        <w:tblPrEx>
-          <w:tblCellMar>
-            <w:top w:w="0" w:type="dxa"/>
-            <w:bottom w:w="0" w:type="dxa"/>
-          </w:tblCellMar>
-        </w:tblPrEx>
         <w:trPr>
           <w:trHeight w:val="283"/>
         </w:trPr>
@@ -8025,12 +7611,6 @@
         </w:tc>
       </w:tr>
       <w:tr>
-        <w:tblPrEx>
-          <w:tblCellMar>
-            <w:top w:w="0" w:type="dxa"/>
-            <w:bottom w:w="0" w:type="dxa"/>
-          </w:tblCellMar>
-        </w:tblPrEx>
         <w:trPr>
           <w:trHeight w:val="301"/>
         </w:trPr>
@@ -8157,12 +7737,6 @@
         <w:gridCol w:w="2077"/>
       </w:tblGrid>
       <w:tr>
-        <w:tblPrEx>
-          <w:tblCellMar>
-            <w:top w:w="0" w:type="dxa"/>
-            <w:bottom w:w="0" w:type="dxa"/>
-          </w:tblCellMar>
-        </w:tblPrEx>
         <w:trPr>
           <w:trHeight w:val="301"/>
         </w:trPr>
@@ -8222,12 +7796,6 @@
         </w:tc>
       </w:tr>
       <w:tr>
-        <w:tblPrEx>
-          <w:tblCellMar>
-            <w:top w:w="0" w:type="dxa"/>
-            <w:bottom w:w="0" w:type="dxa"/>
-          </w:tblCellMar>
-        </w:tblPrEx>
         <w:trPr>
           <w:trHeight w:val="283"/>
         </w:trPr>
@@ -8324,12 +7892,6 @@
         </w:tc>
       </w:tr>
       <w:tr>
-        <w:tblPrEx>
-          <w:tblCellMar>
-            <w:top w:w="0" w:type="dxa"/>
-            <w:bottom w:w="0" w:type="dxa"/>
-          </w:tblCellMar>
-        </w:tblPrEx>
         <w:trPr>
           <w:trHeight w:val="301"/>
         </w:trPr>
@@ -8426,12 +7988,6 @@
         </w:tc>
       </w:tr>
       <w:tr>
-        <w:tblPrEx>
-          <w:tblCellMar>
-            <w:top w:w="0" w:type="dxa"/>
-            <w:bottom w:w="0" w:type="dxa"/>
-          </w:tblCellMar>
-        </w:tblPrEx>
         <w:trPr>
           <w:trHeight w:val="283"/>
         </w:trPr>
@@ -8528,12 +8084,6 @@
         </w:tc>
       </w:tr>
       <w:tr>
-        <w:tblPrEx>
-          <w:tblCellMar>
-            <w:top w:w="0" w:type="dxa"/>
-            <w:bottom w:w="0" w:type="dxa"/>
-          </w:tblCellMar>
-        </w:tblPrEx>
         <w:trPr>
           <w:trHeight w:val="301"/>
         </w:trPr>
@@ -8630,12 +8180,6 @@
         </w:tc>
       </w:tr>
       <w:tr>
-        <w:tblPrEx>
-          <w:tblCellMar>
-            <w:top w:w="0" w:type="dxa"/>
-            <w:bottom w:w="0" w:type="dxa"/>
-          </w:tblCellMar>
-        </w:tblPrEx>
         <w:trPr>
           <w:trHeight w:val="283"/>
         </w:trPr>
@@ -8732,12 +8276,6 @@
         </w:tc>
       </w:tr>
       <w:tr>
-        <w:tblPrEx>
-          <w:tblCellMar>
-            <w:top w:w="0" w:type="dxa"/>
-            <w:bottom w:w="0" w:type="dxa"/>
-          </w:tblCellMar>
-        </w:tblPrEx>
         <w:trPr>
           <w:trHeight w:val="116"/>
         </w:trPr>
@@ -8864,12 +8402,6 @@
         <w:gridCol w:w="2077"/>
       </w:tblGrid>
       <w:tr>
-        <w:tblPrEx>
-          <w:tblCellMar>
-            <w:top w:w="0" w:type="dxa"/>
-            <w:bottom w:w="0" w:type="dxa"/>
-          </w:tblCellMar>
-        </w:tblPrEx>
         <w:trPr>
           <w:trHeight w:val="301"/>
         </w:trPr>
@@ -8929,12 +8461,6 @@
         </w:tc>
       </w:tr>
       <w:tr>
-        <w:tblPrEx>
-          <w:tblCellMar>
-            <w:top w:w="0" w:type="dxa"/>
-            <w:bottom w:w="0" w:type="dxa"/>
-          </w:tblCellMar>
-        </w:tblPrEx>
         <w:trPr>
           <w:trHeight w:val="283"/>
         </w:trPr>
@@ -9031,12 +8557,6 @@
         </w:tc>
       </w:tr>
       <w:tr>
-        <w:tblPrEx>
-          <w:tblCellMar>
-            <w:top w:w="0" w:type="dxa"/>
-            <w:bottom w:w="0" w:type="dxa"/>
-          </w:tblCellMar>
-        </w:tblPrEx>
         <w:trPr>
           <w:trHeight w:val="301"/>
         </w:trPr>
@@ -9133,12 +8653,6 @@
         </w:tc>
       </w:tr>
       <w:tr>
-        <w:tblPrEx>
-          <w:tblCellMar>
-            <w:top w:w="0" w:type="dxa"/>
-            <w:bottom w:w="0" w:type="dxa"/>
-          </w:tblCellMar>
-        </w:tblPrEx>
         <w:trPr>
           <w:trHeight w:val="283"/>
         </w:trPr>
@@ -9235,12 +8749,6 @@
         </w:tc>
       </w:tr>
       <w:tr>
-        <w:tblPrEx>
-          <w:tblCellMar>
-            <w:top w:w="0" w:type="dxa"/>
-            <w:bottom w:w="0" w:type="dxa"/>
-          </w:tblCellMar>
-        </w:tblPrEx>
         <w:trPr>
           <w:trHeight w:val="301"/>
         </w:trPr>
@@ -9337,12 +8845,6 @@
         </w:tc>
       </w:tr>
       <w:tr>
-        <w:tblPrEx>
-          <w:tblCellMar>
-            <w:top w:w="0" w:type="dxa"/>
-            <w:bottom w:w="0" w:type="dxa"/>
-          </w:tblCellMar>
-        </w:tblPrEx>
         <w:trPr>
           <w:trHeight w:val="283"/>
         </w:trPr>
@@ -9439,12 +8941,6 @@
         </w:tc>
       </w:tr>
       <w:tr>
-        <w:tblPrEx>
-          <w:tblCellMar>
-            <w:top w:w="0" w:type="dxa"/>
-            <w:bottom w:w="0" w:type="dxa"/>
-          </w:tblCellMar>
-        </w:tblPrEx>
         <w:trPr>
           <w:trHeight w:val="301"/>
         </w:trPr>
@@ -10031,12 +9527,6 @@
         <w:gridCol w:w="2077"/>
       </w:tblGrid>
       <w:tr>
-        <w:tblPrEx>
-          <w:tblCellMar>
-            <w:top w:w="0" w:type="dxa"/>
-            <w:bottom w:w="0" w:type="dxa"/>
-          </w:tblCellMar>
-        </w:tblPrEx>
         <w:trPr>
           <w:trHeight w:val="301"/>
         </w:trPr>
@@ -10096,12 +9586,6 @@
         </w:tc>
       </w:tr>
       <w:tr>
-        <w:tblPrEx>
-          <w:tblCellMar>
-            <w:top w:w="0" w:type="dxa"/>
-            <w:bottom w:w="0" w:type="dxa"/>
-          </w:tblCellMar>
-        </w:tblPrEx>
         <w:trPr>
           <w:trHeight w:val="283"/>
         </w:trPr>
@@ -10199,12 +9683,6 @@
         </w:tc>
       </w:tr>
       <w:tr>
-        <w:tblPrEx>
-          <w:tblCellMar>
-            <w:top w:w="0" w:type="dxa"/>
-            <w:bottom w:w="0" w:type="dxa"/>
-          </w:tblCellMar>
-        </w:tblPrEx>
         <w:trPr>
           <w:trHeight w:val="301"/>
         </w:trPr>
@@ -10301,12 +9779,6 @@
         </w:tc>
       </w:tr>
       <w:tr>
-        <w:tblPrEx>
-          <w:tblCellMar>
-            <w:top w:w="0" w:type="dxa"/>
-            <w:bottom w:w="0" w:type="dxa"/>
-          </w:tblCellMar>
-        </w:tblPrEx>
         <w:trPr>
           <w:trHeight w:val="283"/>
         </w:trPr>
@@ -10403,12 +9875,6 @@
         </w:tc>
       </w:tr>
       <w:tr>
-        <w:tblPrEx>
-          <w:tblCellMar>
-            <w:top w:w="0" w:type="dxa"/>
-            <w:bottom w:w="0" w:type="dxa"/>
-          </w:tblCellMar>
-        </w:tblPrEx>
         <w:trPr>
           <w:trHeight w:val="301"/>
         </w:trPr>
@@ -10505,12 +9971,6 @@
         </w:tc>
       </w:tr>
       <w:tr>
-        <w:tblPrEx>
-          <w:tblCellMar>
-            <w:top w:w="0" w:type="dxa"/>
-            <w:bottom w:w="0" w:type="dxa"/>
-          </w:tblCellMar>
-        </w:tblPrEx>
         <w:trPr>
           <w:trHeight w:val="283"/>
         </w:trPr>
@@ -10607,12 +10067,6 @@
         </w:tc>
       </w:tr>
       <w:tr>
-        <w:tblPrEx>
-          <w:tblCellMar>
-            <w:top w:w="0" w:type="dxa"/>
-            <w:bottom w:w="0" w:type="dxa"/>
-          </w:tblCellMar>
-        </w:tblPrEx>
         <w:trPr>
           <w:trHeight w:val="301"/>
         </w:trPr>
@@ -10739,12 +10193,6 @@
         <w:gridCol w:w="2077"/>
       </w:tblGrid>
       <w:tr>
-        <w:tblPrEx>
-          <w:tblCellMar>
-            <w:top w:w="0" w:type="dxa"/>
-            <w:bottom w:w="0" w:type="dxa"/>
-          </w:tblCellMar>
-        </w:tblPrEx>
         <w:trPr>
           <w:trHeight w:val="301"/>
         </w:trPr>
@@ -10804,12 +10252,6 @@
         </w:tc>
       </w:tr>
       <w:tr>
-        <w:tblPrEx>
-          <w:tblCellMar>
-            <w:top w:w="0" w:type="dxa"/>
-            <w:bottom w:w="0" w:type="dxa"/>
-          </w:tblCellMar>
-        </w:tblPrEx>
         <w:trPr>
           <w:trHeight w:val="283"/>
         </w:trPr>
@@ -10906,12 +10348,6 @@
         </w:tc>
       </w:tr>
       <w:tr>
-        <w:tblPrEx>
-          <w:tblCellMar>
-            <w:top w:w="0" w:type="dxa"/>
-            <w:bottom w:w="0" w:type="dxa"/>
-          </w:tblCellMar>
-        </w:tblPrEx>
         <w:trPr>
           <w:trHeight w:val="301"/>
         </w:trPr>
@@ -11008,12 +10444,6 @@
         </w:tc>
       </w:tr>
       <w:tr>
-        <w:tblPrEx>
-          <w:tblCellMar>
-            <w:top w:w="0" w:type="dxa"/>
-            <w:bottom w:w="0" w:type="dxa"/>
-          </w:tblCellMar>
-        </w:tblPrEx>
         <w:trPr>
           <w:trHeight w:val="283"/>
         </w:trPr>
@@ -11110,12 +10540,6 @@
         </w:tc>
       </w:tr>
       <w:tr>
-        <w:tblPrEx>
-          <w:tblCellMar>
-            <w:top w:w="0" w:type="dxa"/>
-            <w:bottom w:w="0" w:type="dxa"/>
-          </w:tblCellMar>
-        </w:tblPrEx>
         <w:trPr>
           <w:trHeight w:val="301"/>
         </w:trPr>
@@ -11212,12 +10636,6 @@
         </w:tc>
       </w:tr>
       <w:tr>
-        <w:tblPrEx>
-          <w:tblCellMar>
-            <w:top w:w="0" w:type="dxa"/>
-            <w:bottom w:w="0" w:type="dxa"/>
-          </w:tblCellMar>
-        </w:tblPrEx>
         <w:trPr>
           <w:trHeight w:val="283"/>
         </w:trPr>
@@ -11314,12 +10732,6 @@
         </w:tc>
       </w:tr>
       <w:tr>
-        <w:tblPrEx>
-          <w:tblCellMar>
-            <w:top w:w="0" w:type="dxa"/>
-            <w:bottom w:w="0" w:type="dxa"/>
-          </w:tblCellMar>
-        </w:tblPrEx>
         <w:trPr>
           <w:trHeight w:val="301"/>
         </w:trPr>
@@ -11446,12 +10858,6 @@
         <w:gridCol w:w="2077"/>
       </w:tblGrid>
       <w:tr>
-        <w:tblPrEx>
-          <w:tblCellMar>
-            <w:top w:w="0" w:type="dxa"/>
-            <w:bottom w:w="0" w:type="dxa"/>
-          </w:tblCellMar>
-        </w:tblPrEx>
         <w:trPr>
           <w:trHeight w:val="301"/>
         </w:trPr>
@@ -11511,12 +10917,6 @@
         </w:tc>
       </w:tr>
       <w:tr>
-        <w:tblPrEx>
-          <w:tblCellMar>
-            <w:top w:w="0" w:type="dxa"/>
-            <w:bottom w:w="0" w:type="dxa"/>
-          </w:tblCellMar>
-        </w:tblPrEx>
         <w:trPr>
           <w:trHeight w:val="283"/>
         </w:trPr>
@@ -11613,12 +11013,6 @@
         </w:tc>
       </w:tr>
       <w:tr>
-        <w:tblPrEx>
-          <w:tblCellMar>
-            <w:top w:w="0" w:type="dxa"/>
-            <w:bottom w:w="0" w:type="dxa"/>
-          </w:tblCellMar>
-        </w:tblPrEx>
         <w:trPr>
           <w:trHeight w:val="301"/>
         </w:trPr>
@@ -11715,12 +11109,6 @@
         </w:tc>
       </w:tr>
       <w:tr>
-        <w:tblPrEx>
-          <w:tblCellMar>
-            <w:top w:w="0" w:type="dxa"/>
-            <w:bottom w:w="0" w:type="dxa"/>
-          </w:tblCellMar>
-        </w:tblPrEx>
         <w:trPr>
           <w:trHeight w:val="283"/>
         </w:trPr>
@@ -11817,12 +11205,6 @@
         </w:tc>
       </w:tr>
       <w:tr>
-        <w:tblPrEx>
-          <w:tblCellMar>
-            <w:top w:w="0" w:type="dxa"/>
-            <w:bottom w:w="0" w:type="dxa"/>
-          </w:tblCellMar>
-        </w:tblPrEx>
         <w:trPr>
           <w:trHeight w:val="301"/>
         </w:trPr>
@@ -11919,12 +11301,6 @@
         </w:tc>
       </w:tr>
       <w:tr>
-        <w:tblPrEx>
-          <w:tblCellMar>
-            <w:top w:w="0" w:type="dxa"/>
-            <w:bottom w:w="0" w:type="dxa"/>
-          </w:tblCellMar>
-        </w:tblPrEx>
         <w:trPr>
           <w:trHeight w:val="283"/>
         </w:trPr>
@@ -12021,12 +11397,6 @@
         </w:tc>
       </w:tr>
       <w:tr>
-        <w:tblPrEx>
-          <w:tblCellMar>
-            <w:top w:w="0" w:type="dxa"/>
-            <w:bottom w:w="0" w:type="dxa"/>
-          </w:tblCellMar>
-        </w:tblPrEx>
         <w:trPr>
           <w:trHeight w:val="301"/>
         </w:trPr>
@@ -12153,12 +11523,6 @@
         <w:gridCol w:w="2077"/>
       </w:tblGrid>
       <w:tr>
-        <w:tblPrEx>
-          <w:tblCellMar>
-            <w:top w:w="0" w:type="dxa"/>
-            <w:bottom w:w="0" w:type="dxa"/>
-          </w:tblCellMar>
-        </w:tblPrEx>
         <w:trPr>
           <w:trHeight w:val="301"/>
         </w:trPr>
@@ -12218,12 +11582,6 @@
         </w:tc>
       </w:tr>
       <w:tr>
-        <w:tblPrEx>
-          <w:tblCellMar>
-            <w:top w:w="0" w:type="dxa"/>
-            <w:bottom w:w="0" w:type="dxa"/>
-          </w:tblCellMar>
-        </w:tblPrEx>
         <w:trPr>
           <w:trHeight w:val="283"/>
         </w:trPr>
@@ -12320,12 +11678,6 @@
         </w:tc>
       </w:tr>
       <w:tr>
-        <w:tblPrEx>
-          <w:tblCellMar>
-            <w:top w:w="0" w:type="dxa"/>
-            <w:bottom w:w="0" w:type="dxa"/>
-          </w:tblCellMar>
-        </w:tblPrEx>
         <w:trPr>
           <w:trHeight w:val="301"/>
         </w:trPr>
@@ -12422,12 +11774,6 @@
         </w:tc>
       </w:tr>
       <w:tr>
-        <w:tblPrEx>
-          <w:tblCellMar>
-            <w:top w:w="0" w:type="dxa"/>
-            <w:bottom w:w="0" w:type="dxa"/>
-          </w:tblCellMar>
-        </w:tblPrEx>
         <w:trPr>
           <w:trHeight w:val="283"/>
         </w:trPr>
@@ -12524,12 +11870,6 @@
         </w:tc>
       </w:tr>
       <w:tr>
-        <w:tblPrEx>
-          <w:tblCellMar>
-            <w:top w:w="0" w:type="dxa"/>
-            <w:bottom w:w="0" w:type="dxa"/>
-          </w:tblCellMar>
-        </w:tblPrEx>
         <w:trPr>
           <w:trHeight w:val="301"/>
         </w:trPr>
@@ -12626,12 +11966,6 @@
         </w:tc>
       </w:tr>
       <w:tr>
-        <w:tblPrEx>
-          <w:tblCellMar>
-            <w:top w:w="0" w:type="dxa"/>
-            <w:bottom w:w="0" w:type="dxa"/>
-          </w:tblCellMar>
-        </w:tblPrEx>
         <w:trPr>
           <w:trHeight w:val="283"/>
         </w:trPr>
@@ -12728,12 +12062,6 @@
         </w:tc>
       </w:tr>
       <w:tr>
-        <w:tblPrEx>
-          <w:tblCellMar>
-            <w:top w:w="0" w:type="dxa"/>
-            <w:bottom w:w="0" w:type="dxa"/>
-          </w:tblCellMar>
-        </w:tblPrEx>
         <w:trPr>
           <w:trHeight w:val="301"/>
         </w:trPr>
@@ -14095,12 +13423,6 @@
         <w:gridCol w:w="2077"/>
       </w:tblGrid>
       <w:tr>
-        <w:tblPrEx>
-          <w:tblCellMar>
-            <w:top w:w="0" w:type="dxa"/>
-            <w:bottom w:w="0" w:type="dxa"/>
-          </w:tblCellMar>
-        </w:tblPrEx>
         <w:trPr>
           <w:trHeight w:val="301"/>
         </w:trPr>
@@ -14160,12 +13482,6 @@
         </w:tc>
       </w:tr>
       <w:tr>
-        <w:tblPrEx>
-          <w:tblCellMar>
-            <w:top w:w="0" w:type="dxa"/>
-            <w:bottom w:w="0" w:type="dxa"/>
-          </w:tblCellMar>
-        </w:tblPrEx>
         <w:trPr>
           <w:trHeight w:val="283"/>
         </w:trPr>
@@ -14262,12 +13578,6 @@
         </w:tc>
       </w:tr>
       <w:tr>
-        <w:tblPrEx>
-          <w:tblCellMar>
-            <w:top w:w="0" w:type="dxa"/>
-            <w:bottom w:w="0" w:type="dxa"/>
-          </w:tblCellMar>
-        </w:tblPrEx>
         <w:trPr>
           <w:trHeight w:val="301"/>
         </w:trPr>
@@ -14364,12 +13674,6 @@
         </w:tc>
       </w:tr>
       <w:tr>
-        <w:tblPrEx>
-          <w:tblCellMar>
-            <w:top w:w="0" w:type="dxa"/>
-            <w:bottom w:w="0" w:type="dxa"/>
-          </w:tblCellMar>
-        </w:tblPrEx>
         <w:trPr>
           <w:trHeight w:val="283"/>
         </w:trPr>
@@ -14466,12 +13770,6 @@
         </w:tc>
       </w:tr>
       <w:tr>
-        <w:tblPrEx>
-          <w:tblCellMar>
-            <w:top w:w="0" w:type="dxa"/>
-            <w:bottom w:w="0" w:type="dxa"/>
-          </w:tblCellMar>
-        </w:tblPrEx>
         <w:trPr>
           <w:trHeight w:val="301"/>
         </w:trPr>
@@ -14568,12 +13866,6 @@
         </w:tc>
       </w:tr>
       <w:tr>
-        <w:tblPrEx>
-          <w:tblCellMar>
-            <w:top w:w="0" w:type="dxa"/>
-            <w:bottom w:w="0" w:type="dxa"/>
-          </w:tblCellMar>
-        </w:tblPrEx>
         <w:trPr>
           <w:trHeight w:val="283"/>
         </w:trPr>
@@ -14670,12 +13962,6 @@
         </w:tc>
       </w:tr>
       <w:tr>
-        <w:tblPrEx>
-          <w:tblCellMar>
-            <w:top w:w="0" w:type="dxa"/>
-            <w:bottom w:w="0" w:type="dxa"/>
-          </w:tblCellMar>
-        </w:tblPrEx>
         <w:trPr>
           <w:trHeight w:val="301"/>
         </w:trPr>
@@ -14802,12 +14088,6 @@
         <w:gridCol w:w="2077"/>
       </w:tblGrid>
       <w:tr>
-        <w:tblPrEx>
-          <w:tblCellMar>
-            <w:top w:w="0" w:type="dxa"/>
-            <w:bottom w:w="0" w:type="dxa"/>
-          </w:tblCellMar>
-        </w:tblPrEx>
         <w:trPr>
           <w:trHeight w:val="301"/>
         </w:trPr>
@@ -14867,12 +14147,6 @@
         </w:tc>
       </w:tr>
       <w:tr>
-        <w:tblPrEx>
-          <w:tblCellMar>
-            <w:top w:w="0" w:type="dxa"/>
-            <w:bottom w:w="0" w:type="dxa"/>
-          </w:tblCellMar>
-        </w:tblPrEx>
         <w:trPr>
           <w:trHeight w:val="283"/>
         </w:trPr>
@@ -14969,12 +14243,6 @@
         </w:tc>
       </w:tr>
       <w:tr>
-        <w:tblPrEx>
-          <w:tblCellMar>
-            <w:top w:w="0" w:type="dxa"/>
-            <w:bottom w:w="0" w:type="dxa"/>
-          </w:tblCellMar>
-        </w:tblPrEx>
         <w:trPr>
           <w:trHeight w:val="301"/>
         </w:trPr>
@@ -15071,12 +14339,6 @@
         </w:tc>
       </w:tr>
       <w:tr>
-        <w:tblPrEx>
-          <w:tblCellMar>
-            <w:top w:w="0" w:type="dxa"/>
-            <w:bottom w:w="0" w:type="dxa"/>
-          </w:tblCellMar>
-        </w:tblPrEx>
         <w:trPr>
           <w:trHeight w:val="283"/>
         </w:trPr>
@@ -15173,12 +14435,6 @@
         </w:tc>
       </w:tr>
       <w:tr>
-        <w:tblPrEx>
-          <w:tblCellMar>
-            <w:top w:w="0" w:type="dxa"/>
-            <w:bottom w:w="0" w:type="dxa"/>
-          </w:tblCellMar>
-        </w:tblPrEx>
         <w:trPr>
           <w:trHeight w:val="301"/>
         </w:trPr>
@@ -15275,12 +14531,6 @@
         </w:tc>
       </w:tr>
       <w:tr>
-        <w:tblPrEx>
-          <w:tblCellMar>
-            <w:top w:w="0" w:type="dxa"/>
-            <w:bottom w:w="0" w:type="dxa"/>
-          </w:tblCellMar>
-        </w:tblPrEx>
         <w:trPr>
           <w:trHeight w:val="283"/>
         </w:trPr>
@@ -15377,12 +14627,6 @@
         </w:tc>
       </w:tr>
       <w:tr>
-        <w:tblPrEx>
-          <w:tblCellMar>
-            <w:top w:w="0" w:type="dxa"/>
-            <w:bottom w:w="0" w:type="dxa"/>
-          </w:tblCellMar>
-        </w:tblPrEx>
         <w:trPr>
           <w:trHeight w:val="301"/>
         </w:trPr>
@@ -15510,12 +14754,6 @@
         <w:gridCol w:w="2077"/>
       </w:tblGrid>
       <w:tr>
-        <w:tblPrEx>
-          <w:tblCellMar>
-            <w:top w:w="0" w:type="dxa"/>
-            <w:bottom w:w="0" w:type="dxa"/>
-          </w:tblCellMar>
-        </w:tblPrEx>
         <w:trPr>
           <w:trHeight w:val="301"/>
         </w:trPr>
@@ -15575,12 +14813,6 @@
         </w:tc>
       </w:tr>
       <w:tr>
-        <w:tblPrEx>
-          <w:tblCellMar>
-            <w:top w:w="0" w:type="dxa"/>
-            <w:bottom w:w="0" w:type="dxa"/>
-          </w:tblCellMar>
-        </w:tblPrEx>
         <w:trPr>
           <w:trHeight w:val="283"/>
         </w:trPr>
@@ -15677,12 +14909,6 @@
         </w:tc>
       </w:tr>
       <w:tr>
-        <w:tblPrEx>
-          <w:tblCellMar>
-            <w:top w:w="0" w:type="dxa"/>
-            <w:bottom w:w="0" w:type="dxa"/>
-          </w:tblCellMar>
-        </w:tblPrEx>
         <w:trPr>
           <w:trHeight w:val="301"/>
         </w:trPr>
@@ -15779,12 +15005,6 @@
         </w:tc>
       </w:tr>
       <w:tr>
-        <w:tblPrEx>
-          <w:tblCellMar>
-            <w:top w:w="0" w:type="dxa"/>
-            <w:bottom w:w="0" w:type="dxa"/>
-          </w:tblCellMar>
-        </w:tblPrEx>
         <w:trPr>
           <w:trHeight w:val="283"/>
         </w:trPr>
@@ -15881,12 +15101,6 @@
         </w:tc>
       </w:tr>
       <w:tr>
-        <w:tblPrEx>
-          <w:tblCellMar>
-            <w:top w:w="0" w:type="dxa"/>
-            <w:bottom w:w="0" w:type="dxa"/>
-          </w:tblCellMar>
-        </w:tblPrEx>
         <w:trPr>
           <w:trHeight w:val="301"/>
         </w:trPr>
@@ -15983,12 +15197,6 @@
         </w:tc>
       </w:tr>
       <w:tr>
-        <w:tblPrEx>
-          <w:tblCellMar>
-            <w:top w:w="0" w:type="dxa"/>
-            <w:bottom w:w="0" w:type="dxa"/>
-          </w:tblCellMar>
-        </w:tblPrEx>
         <w:trPr>
           <w:trHeight w:val="283"/>
         </w:trPr>
@@ -16085,12 +15293,6 @@
         </w:tc>
       </w:tr>
       <w:tr>
-        <w:tblPrEx>
-          <w:tblCellMar>
-            <w:top w:w="0" w:type="dxa"/>
-            <w:bottom w:w="0" w:type="dxa"/>
-          </w:tblCellMar>
-        </w:tblPrEx>
         <w:trPr>
           <w:trHeight w:val="301"/>
         </w:trPr>
@@ -16217,12 +15419,6 @@
         <w:gridCol w:w="2077"/>
       </w:tblGrid>
       <w:tr>
-        <w:tblPrEx>
-          <w:tblCellMar>
-            <w:top w:w="0" w:type="dxa"/>
-            <w:bottom w:w="0" w:type="dxa"/>
-          </w:tblCellMar>
-        </w:tblPrEx>
         <w:trPr>
           <w:trHeight w:val="301"/>
         </w:trPr>
@@ -16282,12 +15478,6 @@
         </w:tc>
       </w:tr>
       <w:tr>
-        <w:tblPrEx>
-          <w:tblCellMar>
-            <w:top w:w="0" w:type="dxa"/>
-            <w:bottom w:w="0" w:type="dxa"/>
-          </w:tblCellMar>
-        </w:tblPrEx>
         <w:trPr>
           <w:trHeight w:val="283"/>
         </w:trPr>
@@ -16384,12 +15574,6 @@
         </w:tc>
       </w:tr>
       <w:tr>
-        <w:tblPrEx>
-          <w:tblCellMar>
-            <w:top w:w="0" w:type="dxa"/>
-            <w:bottom w:w="0" w:type="dxa"/>
-          </w:tblCellMar>
-        </w:tblPrEx>
         <w:trPr>
           <w:trHeight w:val="301"/>
         </w:trPr>
@@ -16486,12 +15670,6 @@
         </w:tc>
       </w:tr>
       <w:tr>
-        <w:tblPrEx>
-          <w:tblCellMar>
-            <w:top w:w="0" w:type="dxa"/>
-            <w:bottom w:w="0" w:type="dxa"/>
-          </w:tblCellMar>
-        </w:tblPrEx>
         <w:trPr>
           <w:trHeight w:val="283"/>
         </w:trPr>
@@ -16588,12 +15766,6 @@
         </w:tc>
       </w:tr>
       <w:tr>
-        <w:tblPrEx>
-          <w:tblCellMar>
-            <w:top w:w="0" w:type="dxa"/>
-            <w:bottom w:w="0" w:type="dxa"/>
-          </w:tblCellMar>
-        </w:tblPrEx>
         <w:trPr>
           <w:trHeight w:val="301"/>
         </w:trPr>
@@ -16690,12 +15862,6 @@
         </w:tc>
       </w:tr>
       <w:tr>
-        <w:tblPrEx>
-          <w:tblCellMar>
-            <w:top w:w="0" w:type="dxa"/>
-            <w:bottom w:w="0" w:type="dxa"/>
-          </w:tblCellMar>
-        </w:tblPrEx>
         <w:trPr>
           <w:trHeight w:val="283"/>
         </w:trPr>
@@ -16792,12 +15958,6 @@
         </w:tc>
       </w:tr>
       <w:tr>
-        <w:tblPrEx>
-          <w:tblCellMar>
-            <w:top w:w="0" w:type="dxa"/>
-            <w:bottom w:w="0" w:type="dxa"/>
-          </w:tblCellMar>
-        </w:tblPrEx>
         <w:trPr>
           <w:trHeight w:val="301"/>
         </w:trPr>
@@ -18194,12 +17354,6 @@
         <w:gridCol w:w="2077"/>
       </w:tblGrid>
       <w:tr>
-        <w:tblPrEx>
-          <w:tblCellMar>
-            <w:top w:w="0" w:type="dxa"/>
-            <w:bottom w:w="0" w:type="dxa"/>
-          </w:tblCellMar>
-        </w:tblPrEx>
         <w:trPr>
           <w:trHeight w:val="301"/>
         </w:trPr>
@@ -18259,12 +17413,6 @@
         </w:tc>
       </w:tr>
       <w:tr>
-        <w:tblPrEx>
-          <w:tblCellMar>
-            <w:top w:w="0" w:type="dxa"/>
-            <w:bottom w:w="0" w:type="dxa"/>
-          </w:tblCellMar>
-        </w:tblPrEx>
         <w:trPr>
           <w:trHeight w:val="283"/>
         </w:trPr>
@@ -18361,12 +17509,6 @@
         </w:tc>
       </w:tr>
       <w:tr>
-        <w:tblPrEx>
-          <w:tblCellMar>
-            <w:top w:w="0" w:type="dxa"/>
-            <w:bottom w:w="0" w:type="dxa"/>
-          </w:tblCellMar>
-        </w:tblPrEx>
         <w:trPr>
           <w:trHeight w:val="301"/>
         </w:trPr>
@@ -18463,12 +17605,6 @@
         </w:tc>
       </w:tr>
       <w:tr>
-        <w:tblPrEx>
-          <w:tblCellMar>
-            <w:top w:w="0" w:type="dxa"/>
-            <w:bottom w:w="0" w:type="dxa"/>
-          </w:tblCellMar>
-        </w:tblPrEx>
         <w:trPr>
           <w:trHeight w:val="283"/>
         </w:trPr>
@@ -18565,12 +17701,6 @@
         </w:tc>
       </w:tr>
       <w:tr>
-        <w:tblPrEx>
-          <w:tblCellMar>
-            <w:top w:w="0" w:type="dxa"/>
-            <w:bottom w:w="0" w:type="dxa"/>
-          </w:tblCellMar>
-        </w:tblPrEx>
         <w:trPr>
           <w:trHeight w:val="301"/>
         </w:trPr>
@@ -18667,12 +17797,6 @@
         </w:tc>
       </w:tr>
       <w:tr>
-        <w:tblPrEx>
-          <w:tblCellMar>
-            <w:top w:w="0" w:type="dxa"/>
-            <w:bottom w:w="0" w:type="dxa"/>
-          </w:tblCellMar>
-        </w:tblPrEx>
         <w:trPr>
           <w:trHeight w:val="283"/>
         </w:trPr>
@@ -18769,12 +17893,6 @@
         </w:tc>
       </w:tr>
       <w:tr>
-        <w:tblPrEx>
-          <w:tblCellMar>
-            <w:top w:w="0" w:type="dxa"/>
-            <w:bottom w:w="0" w:type="dxa"/>
-          </w:tblCellMar>
-        </w:tblPrEx>
         <w:trPr>
           <w:trHeight w:val="301"/>
         </w:trPr>
@@ -18901,12 +18019,6 @@
         <w:gridCol w:w="2077"/>
       </w:tblGrid>
       <w:tr>
-        <w:tblPrEx>
-          <w:tblCellMar>
-            <w:top w:w="0" w:type="dxa"/>
-            <w:bottom w:w="0" w:type="dxa"/>
-          </w:tblCellMar>
-        </w:tblPrEx>
         <w:trPr>
           <w:trHeight w:val="301"/>
         </w:trPr>
@@ -18966,12 +18078,6 @@
         </w:tc>
       </w:tr>
       <w:tr>
-        <w:tblPrEx>
-          <w:tblCellMar>
-            <w:top w:w="0" w:type="dxa"/>
-            <w:bottom w:w="0" w:type="dxa"/>
-          </w:tblCellMar>
-        </w:tblPrEx>
         <w:trPr>
           <w:trHeight w:val="283"/>
         </w:trPr>
@@ -19068,12 +18174,6 @@
         </w:tc>
       </w:tr>
       <w:tr>
-        <w:tblPrEx>
-          <w:tblCellMar>
-            <w:top w:w="0" w:type="dxa"/>
-            <w:bottom w:w="0" w:type="dxa"/>
-          </w:tblCellMar>
-        </w:tblPrEx>
         <w:trPr>
           <w:trHeight w:val="301"/>
         </w:trPr>
@@ -19170,12 +18270,6 @@
         </w:tc>
       </w:tr>
       <w:tr>
-        <w:tblPrEx>
-          <w:tblCellMar>
-            <w:top w:w="0" w:type="dxa"/>
-            <w:bottom w:w="0" w:type="dxa"/>
-          </w:tblCellMar>
-        </w:tblPrEx>
         <w:trPr>
           <w:trHeight w:val="283"/>
         </w:trPr>
@@ -19272,12 +18366,6 @@
         </w:tc>
       </w:tr>
       <w:tr>
-        <w:tblPrEx>
-          <w:tblCellMar>
-            <w:top w:w="0" w:type="dxa"/>
-            <w:bottom w:w="0" w:type="dxa"/>
-          </w:tblCellMar>
-        </w:tblPrEx>
         <w:trPr>
           <w:trHeight w:val="301"/>
         </w:trPr>
@@ -19374,12 +18462,6 @@
         </w:tc>
       </w:tr>
       <w:tr>
-        <w:tblPrEx>
-          <w:tblCellMar>
-            <w:top w:w="0" w:type="dxa"/>
-            <w:bottom w:w="0" w:type="dxa"/>
-          </w:tblCellMar>
-        </w:tblPrEx>
         <w:trPr>
           <w:trHeight w:val="283"/>
         </w:trPr>
@@ -19476,12 +18558,6 @@
         </w:tc>
       </w:tr>
       <w:tr>
-        <w:tblPrEx>
-          <w:tblCellMar>
-            <w:top w:w="0" w:type="dxa"/>
-            <w:bottom w:w="0" w:type="dxa"/>
-          </w:tblCellMar>
-        </w:tblPrEx>
         <w:trPr>
           <w:trHeight w:val="301"/>
         </w:trPr>
@@ -19608,12 +18684,6 @@
         <w:gridCol w:w="2077"/>
       </w:tblGrid>
       <w:tr>
-        <w:tblPrEx>
-          <w:tblCellMar>
-            <w:top w:w="0" w:type="dxa"/>
-            <w:bottom w:w="0" w:type="dxa"/>
-          </w:tblCellMar>
-        </w:tblPrEx>
         <w:trPr>
           <w:trHeight w:val="301"/>
         </w:trPr>
@@ -19673,12 +18743,6 @@
         </w:tc>
       </w:tr>
       <w:tr>
-        <w:tblPrEx>
-          <w:tblCellMar>
-            <w:top w:w="0" w:type="dxa"/>
-            <w:bottom w:w="0" w:type="dxa"/>
-          </w:tblCellMar>
-        </w:tblPrEx>
         <w:trPr>
           <w:trHeight w:val="283"/>
         </w:trPr>
@@ -19775,12 +18839,6 @@
         </w:tc>
       </w:tr>
       <w:tr>
-        <w:tblPrEx>
-          <w:tblCellMar>
-            <w:top w:w="0" w:type="dxa"/>
-            <w:bottom w:w="0" w:type="dxa"/>
-          </w:tblCellMar>
-        </w:tblPrEx>
         <w:trPr>
           <w:trHeight w:val="301"/>
         </w:trPr>
@@ -19877,12 +18935,6 @@
         </w:tc>
       </w:tr>
       <w:tr>
-        <w:tblPrEx>
-          <w:tblCellMar>
-            <w:top w:w="0" w:type="dxa"/>
-            <w:bottom w:w="0" w:type="dxa"/>
-          </w:tblCellMar>
-        </w:tblPrEx>
         <w:trPr>
           <w:trHeight w:val="283"/>
         </w:trPr>
@@ -19979,12 +19031,6 @@
         </w:tc>
       </w:tr>
       <w:tr>
-        <w:tblPrEx>
-          <w:tblCellMar>
-            <w:top w:w="0" w:type="dxa"/>
-            <w:bottom w:w="0" w:type="dxa"/>
-          </w:tblCellMar>
-        </w:tblPrEx>
         <w:trPr>
           <w:trHeight w:val="301"/>
         </w:trPr>
@@ -20081,12 +19127,6 @@
         </w:tc>
       </w:tr>
       <w:tr>
-        <w:tblPrEx>
-          <w:tblCellMar>
-            <w:top w:w="0" w:type="dxa"/>
-            <w:bottom w:w="0" w:type="dxa"/>
-          </w:tblCellMar>
-        </w:tblPrEx>
         <w:trPr>
           <w:trHeight w:val="283"/>
         </w:trPr>
@@ -20183,12 +19223,6 @@
         </w:tc>
       </w:tr>
       <w:tr>
-        <w:tblPrEx>
-          <w:tblCellMar>
-            <w:top w:w="0" w:type="dxa"/>
-            <w:bottom w:w="0" w:type="dxa"/>
-          </w:tblCellMar>
-        </w:tblPrEx>
         <w:trPr>
           <w:trHeight w:val="116"/>
         </w:trPr>
@@ -20315,12 +19349,6 @@
         <w:gridCol w:w="2077"/>
       </w:tblGrid>
       <w:tr>
-        <w:tblPrEx>
-          <w:tblCellMar>
-            <w:top w:w="0" w:type="dxa"/>
-            <w:bottom w:w="0" w:type="dxa"/>
-          </w:tblCellMar>
-        </w:tblPrEx>
         <w:trPr>
           <w:trHeight w:val="301"/>
         </w:trPr>
@@ -20380,12 +19408,6 @@
         </w:tc>
       </w:tr>
       <w:tr>
-        <w:tblPrEx>
-          <w:tblCellMar>
-            <w:top w:w="0" w:type="dxa"/>
-            <w:bottom w:w="0" w:type="dxa"/>
-          </w:tblCellMar>
-        </w:tblPrEx>
         <w:trPr>
           <w:trHeight w:val="283"/>
         </w:trPr>
@@ -20482,12 +19504,6 @@
         </w:tc>
       </w:tr>
       <w:tr>
-        <w:tblPrEx>
-          <w:tblCellMar>
-            <w:top w:w="0" w:type="dxa"/>
-            <w:bottom w:w="0" w:type="dxa"/>
-          </w:tblCellMar>
-        </w:tblPrEx>
         <w:trPr>
           <w:trHeight w:val="301"/>
         </w:trPr>
@@ -20584,12 +19600,6 @@
         </w:tc>
       </w:tr>
       <w:tr>
-        <w:tblPrEx>
-          <w:tblCellMar>
-            <w:top w:w="0" w:type="dxa"/>
-            <w:bottom w:w="0" w:type="dxa"/>
-          </w:tblCellMar>
-        </w:tblPrEx>
         <w:trPr>
           <w:trHeight w:val="283"/>
         </w:trPr>
@@ -20686,12 +19696,6 @@
         </w:tc>
       </w:tr>
       <w:tr>
-        <w:tblPrEx>
-          <w:tblCellMar>
-            <w:top w:w="0" w:type="dxa"/>
-            <w:bottom w:w="0" w:type="dxa"/>
-          </w:tblCellMar>
-        </w:tblPrEx>
         <w:trPr>
           <w:trHeight w:val="301"/>
         </w:trPr>
@@ -20788,12 +19792,6 @@
         </w:tc>
       </w:tr>
       <w:tr>
-        <w:tblPrEx>
-          <w:tblCellMar>
-            <w:top w:w="0" w:type="dxa"/>
-            <w:bottom w:w="0" w:type="dxa"/>
-          </w:tblCellMar>
-        </w:tblPrEx>
         <w:trPr>
           <w:trHeight w:val="283"/>
         </w:trPr>
@@ -20890,12 +19888,6 @@
         </w:tc>
       </w:tr>
       <w:tr>
-        <w:tblPrEx>
-          <w:tblCellMar>
-            <w:top w:w="0" w:type="dxa"/>
-            <w:bottom w:w="0" w:type="dxa"/>
-          </w:tblCellMar>
-        </w:tblPrEx>
         <w:trPr>
           <w:trHeight w:val="301"/>
         </w:trPr>
@@ -22268,12 +21260,6 @@
         <w:gridCol w:w="2077"/>
       </w:tblGrid>
       <w:tr>
-        <w:tblPrEx>
-          <w:tblCellMar>
-            <w:top w:w="0" w:type="dxa"/>
-            <w:bottom w:w="0" w:type="dxa"/>
-          </w:tblCellMar>
-        </w:tblPrEx>
         <w:trPr>
           <w:trHeight w:val="301"/>
         </w:trPr>
@@ -22333,12 +21319,6 @@
         </w:tc>
       </w:tr>
       <w:tr>
-        <w:tblPrEx>
-          <w:tblCellMar>
-            <w:top w:w="0" w:type="dxa"/>
-            <w:bottom w:w="0" w:type="dxa"/>
-          </w:tblCellMar>
-        </w:tblPrEx>
         <w:trPr>
           <w:trHeight w:val="283"/>
         </w:trPr>
@@ -22435,12 +21415,6 @@
         </w:tc>
       </w:tr>
       <w:tr>
-        <w:tblPrEx>
-          <w:tblCellMar>
-            <w:top w:w="0" w:type="dxa"/>
-            <w:bottom w:w="0" w:type="dxa"/>
-          </w:tblCellMar>
-        </w:tblPrEx>
         <w:trPr>
           <w:trHeight w:val="301"/>
         </w:trPr>
@@ -22537,12 +21511,6 @@
         </w:tc>
       </w:tr>
       <w:tr>
-        <w:tblPrEx>
-          <w:tblCellMar>
-            <w:top w:w="0" w:type="dxa"/>
-            <w:bottom w:w="0" w:type="dxa"/>
-          </w:tblCellMar>
-        </w:tblPrEx>
         <w:trPr>
           <w:trHeight w:val="283"/>
         </w:trPr>
@@ -22639,12 +21607,6 @@
         </w:tc>
       </w:tr>
       <w:tr>
-        <w:tblPrEx>
-          <w:tblCellMar>
-            <w:top w:w="0" w:type="dxa"/>
-            <w:bottom w:w="0" w:type="dxa"/>
-          </w:tblCellMar>
-        </w:tblPrEx>
         <w:trPr>
           <w:trHeight w:val="301"/>
         </w:trPr>
@@ -22741,12 +21703,6 @@
         </w:tc>
       </w:tr>
       <w:tr>
-        <w:tblPrEx>
-          <w:tblCellMar>
-            <w:top w:w="0" w:type="dxa"/>
-            <w:bottom w:w="0" w:type="dxa"/>
-          </w:tblCellMar>
-        </w:tblPrEx>
         <w:trPr>
           <w:trHeight w:val="283"/>
         </w:trPr>
@@ -22843,12 +21799,6 @@
         </w:tc>
       </w:tr>
       <w:tr>
-        <w:tblPrEx>
-          <w:tblCellMar>
-            <w:top w:w="0" w:type="dxa"/>
-            <w:bottom w:w="0" w:type="dxa"/>
-          </w:tblCellMar>
-        </w:tblPrEx>
         <w:trPr>
           <w:trHeight w:val="301"/>
         </w:trPr>
@@ -22975,12 +21925,6 @@
         <w:gridCol w:w="2077"/>
       </w:tblGrid>
       <w:tr>
-        <w:tblPrEx>
-          <w:tblCellMar>
-            <w:top w:w="0" w:type="dxa"/>
-            <w:bottom w:w="0" w:type="dxa"/>
-          </w:tblCellMar>
-        </w:tblPrEx>
         <w:trPr>
           <w:trHeight w:val="301"/>
         </w:trPr>
@@ -23040,12 +21984,6 @@
         </w:tc>
       </w:tr>
       <w:tr>
-        <w:tblPrEx>
-          <w:tblCellMar>
-            <w:top w:w="0" w:type="dxa"/>
-            <w:bottom w:w="0" w:type="dxa"/>
-          </w:tblCellMar>
-        </w:tblPrEx>
         <w:trPr>
           <w:trHeight w:val="283"/>
         </w:trPr>
@@ -23142,12 +22080,6 @@
         </w:tc>
       </w:tr>
       <w:tr>
-        <w:tblPrEx>
-          <w:tblCellMar>
-            <w:top w:w="0" w:type="dxa"/>
-            <w:bottom w:w="0" w:type="dxa"/>
-          </w:tblCellMar>
-        </w:tblPrEx>
         <w:trPr>
           <w:trHeight w:val="301"/>
         </w:trPr>
@@ -23244,12 +22176,6 @@
         </w:tc>
       </w:tr>
       <w:tr>
-        <w:tblPrEx>
-          <w:tblCellMar>
-            <w:top w:w="0" w:type="dxa"/>
-            <w:bottom w:w="0" w:type="dxa"/>
-          </w:tblCellMar>
-        </w:tblPrEx>
         <w:trPr>
           <w:trHeight w:val="283"/>
         </w:trPr>
@@ -23346,12 +22272,6 @@
         </w:tc>
       </w:tr>
       <w:tr>
-        <w:tblPrEx>
-          <w:tblCellMar>
-            <w:top w:w="0" w:type="dxa"/>
-            <w:bottom w:w="0" w:type="dxa"/>
-          </w:tblCellMar>
-        </w:tblPrEx>
         <w:trPr>
           <w:trHeight w:val="301"/>
         </w:trPr>
@@ -23448,12 +22368,6 @@
         </w:tc>
       </w:tr>
       <w:tr>
-        <w:tblPrEx>
-          <w:tblCellMar>
-            <w:top w:w="0" w:type="dxa"/>
-            <w:bottom w:w="0" w:type="dxa"/>
-          </w:tblCellMar>
-        </w:tblPrEx>
         <w:trPr>
           <w:trHeight w:val="283"/>
         </w:trPr>
@@ -23550,12 +22464,6 @@
         </w:tc>
       </w:tr>
       <w:tr>
-        <w:tblPrEx>
-          <w:tblCellMar>
-            <w:top w:w="0" w:type="dxa"/>
-            <w:bottom w:w="0" w:type="dxa"/>
-          </w:tblCellMar>
-        </w:tblPrEx>
         <w:trPr>
           <w:trHeight w:val="301"/>
         </w:trPr>
@@ -23682,12 +22590,6 @@
         <w:gridCol w:w="2077"/>
       </w:tblGrid>
       <w:tr>
-        <w:tblPrEx>
-          <w:tblCellMar>
-            <w:top w:w="0" w:type="dxa"/>
-            <w:bottom w:w="0" w:type="dxa"/>
-          </w:tblCellMar>
-        </w:tblPrEx>
         <w:trPr>
           <w:trHeight w:val="301"/>
         </w:trPr>
@@ -23747,12 +22649,6 @@
         </w:tc>
       </w:tr>
       <w:tr>
-        <w:tblPrEx>
-          <w:tblCellMar>
-            <w:top w:w="0" w:type="dxa"/>
-            <w:bottom w:w="0" w:type="dxa"/>
-          </w:tblCellMar>
-        </w:tblPrEx>
         <w:trPr>
           <w:trHeight w:val="283"/>
         </w:trPr>
@@ -23849,12 +22745,6 @@
         </w:tc>
       </w:tr>
       <w:tr>
-        <w:tblPrEx>
-          <w:tblCellMar>
-            <w:top w:w="0" w:type="dxa"/>
-            <w:bottom w:w="0" w:type="dxa"/>
-          </w:tblCellMar>
-        </w:tblPrEx>
         <w:trPr>
           <w:trHeight w:val="301"/>
         </w:trPr>
@@ -23951,12 +22841,6 @@
         </w:tc>
       </w:tr>
       <w:tr>
-        <w:tblPrEx>
-          <w:tblCellMar>
-            <w:top w:w="0" w:type="dxa"/>
-            <w:bottom w:w="0" w:type="dxa"/>
-          </w:tblCellMar>
-        </w:tblPrEx>
         <w:trPr>
           <w:trHeight w:val="283"/>
         </w:trPr>
@@ -24053,12 +22937,6 @@
         </w:tc>
       </w:tr>
       <w:tr>
-        <w:tblPrEx>
-          <w:tblCellMar>
-            <w:top w:w="0" w:type="dxa"/>
-            <w:bottom w:w="0" w:type="dxa"/>
-          </w:tblCellMar>
-        </w:tblPrEx>
         <w:trPr>
           <w:trHeight w:val="301"/>
         </w:trPr>
@@ -24155,12 +23033,6 @@
         </w:tc>
       </w:tr>
       <w:tr>
-        <w:tblPrEx>
-          <w:tblCellMar>
-            <w:top w:w="0" w:type="dxa"/>
-            <w:bottom w:w="0" w:type="dxa"/>
-          </w:tblCellMar>
-        </w:tblPrEx>
         <w:trPr>
           <w:trHeight w:val="283"/>
         </w:trPr>
@@ -24257,12 +23129,6 @@
         </w:tc>
       </w:tr>
       <w:tr>
-        <w:tblPrEx>
-          <w:tblCellMar>
-            <w:top w:w="0" w:type="dxa"/>
-            <w:bottom w:w="0" w:type="dxa"/>
-          </w:tblCellMar>
-        </w:tblPrEx>
         <w:trPr>
           <w:trHeight w:val="116"/>
         </w:trPr>
@@ -24389,12 +23255,6 @@
         <w:gridCol w:w="2077"/>
       </w:tblGrid>
       <w:tr>
-        <w:tblPrEx>
-          <w:tblCellMar>
-            <w:top w:w="0" w:type="dxa"/>
-            <w:bottom w:w="0" w:type="dxa"/>
-          </w:tblCellMar>
-        </w:tblPrEx>
         <w:trPr>
           <w:trHeight w:val="301"/>
         </w:trPr>
@@ -24454,12 +23314,6 @@
         </w:tc>
       </w:tr>
       <w:tr>
-        <w:tblPrEx>
-          <w:tblCellMar>
-            <w:top w:w="0" w:type="dxa"/>
-            <w:bottom w:w="0" w:type="dxa"/>
-          </w:tblCellMar>
-        </w:tblPrEx>
         <w:trPr>
           <w:trHeight w:val="283"/>
         </w:trPr>
@@ -24556,12 +23410,6 @@
         </w:tc>
       </w:tr>
       <w:tr>
-        <w:tblPrEx>
-          <w:tblCellMar>
-            <w:top w:w="0" w:type="dxa"/>
-            <w:bottom w:w="0" w:type="dxa"/>
-          </w:tblCellMar>
-        </w:tblPrEx>
         <w:trPr>
           <w:trHeight w:val="301"/>
         </w:trPr>
@@ -24658,12 +23506,6 @@
         </w:tc>
       </w:tr>
       <w:tr>
-        <w:tblPrEx>
-          <w:tblCellMar>
-            <w:top w:w="0" w:type="dxa"/>
-            <w:bottom w:w="0" w:type="dxa"/>
-          </w:tblCellMar>
-        </w:tblPrEx>
         <w:trPr>
           <w:trHeight w:val="283"/>
         </w:trPr>
@@ -24760,12 +23602,6 @@
         </w:tc>
       </w:tr>
       <w:tr>
-        <w:tblPrEx>
-          <w:tblCellMar>
-            <w:top w:w="0" w:type="dxa"/>
-            <w:bottom w:w="0" w:type="dxa"/>
-          </w:tblCellMar>
-        </w:tblPrEx>
         <w:trPr>
           <w:trHeight w:val="301"/>
         </w:trPr>
@@ -24862,12 +23698,6 @@
         </w:tc>
       </w:tr>
       <w:tr>
-        <w:tblPrEx>
-          <w:tblCellMar>
-            <w:top w:w="0" w:type="dxa"/>
-            <w:bottom w:w="0" w:type="dxa"/>
-          </w:tblCellMar>
-        </w:tblPrEx>
         <w:trPr>
           <w:trHeight w:val="283"/>
         </w:trPr>
@@ -24964,12 +23794,6 @@
         </w:tc>
       </w:tr>
       <w:tr>
-        <w:tblPrEx>
-          <w:tblCellMar>
-            <w:top w:w="0" w:type="dxa"/>
-            <w:bottom w:w="0" w:type="dxa"/>
-          </w:tblCellMar>
-        </w:tblPrEx>
         <w:trPr>
           <w:trHeight w:val="301"/>
         </w:trPr>
@@ -25176,12 +24000,6 @@
         <w:gridCol w:w="2077"/>
       </w:tblGrid>
       <w:tr>
-        <w:tblPrEx>
-          <w:tblCellMar>
-            <w:top w:w="0" w:type="dxa"/>
-            <w:bottom w:w="0" w:type="dxa"/>
-          </w:tblCellMar>
-        </w:tblPrEx>
         <w:trPr>
           <w:trHeight w:val="301"/>
         </w:trPr>
@@ -25241,12 +24059,6 @@
         </w:tc>
       </w:tr>
       <w:tr>
-        <w:tblPrEx>
-          <w:tblCellMar>
-            <w:top w:w="0" w:type="dxa"/>
-            <w:bottom w:w="0" w:type="dxa"/>
-          </w:tblCellMar>
-        </w:tblPrEx>
         <w:trPr>
           <w:trHeight w:val="200"/>
         </w:trPr>
@@ -25343,12 +24155,6 @@
         </w:tc>
       </w:tr>
       <w:tr>
-        <w:tblPrEx>
-          <w:tblCellMar>
-            <w:top w:w="0" w:type="dxa"/>
-            <w:bottom w:w="0" w:type="dxa"/>
-          </w:tblCellMar>
-        </w:tblPrEx>
         <w:trPr>
           <w:trHeight w:val="200"/>
         </w:trPr>
@@ -25445,12 +24251,6 @@
         </w:tc>
       </w:tr>
       <w:tr>
-        <w:tblPrEx>
-          <w:tblCellMar>
-            <w:top w:w="0" w:type="dxa"/>
-            <w:bottom w:w="0" w:type="dxa"/>
-          </w:tblCellMar>
-        </w:tblPrEx>
         <w:trPr>
           <w:trHeight w:val="283"/>
         </w:trPr>
@@ -25547,12 +24347,6 @@
         </w:tc>
       </w:tr>
       <w:tr>
-        <w:tblPrEx>
-          <w:tblCellMar>
-            <w:top w:w="0" w:type="dxa"/>
-            <w:bottom w:w="0" w:type="dxa"/>
-          </w:tblCellMar>
-        </w:tblPrEx>
         <w:trPr>
           <w:trHeight w:val="301"/>
         </w:trPr>
@@ -25649,12 +24443,6 @@
         </w:tc>
       </w:tr>
       <w:tr>
-        <w:tblPrEx>
-          <w:tblCellMar>
-            <w:top w:w="0" w:type="dxa"/>
-            <w:bottom w:w="0" w:type="dxa"/>
-          </w:tblCellMar>
-        </w:tblPrEx>
         <w:trPr>
           <w:trHeight w:val="301"/>
         </w:trPr>
@@ -25758,12 +24546,6 @@
         </w:tc>
       </w:tr>
       <w:tr>
-        <w:tblPrEx>
-          <w:tblCellMar>
-            <w:top w:w="0" w:type="dxa"/>
-            <w:bottom w:w="0" w:type="dxa"/>
-          </w:tblCellMar>
-        </w:tblPrEx>
         <w:trPr>
           <w:trHeight w:val="286"/>
         </w:trPr>
@@ -25909,12 +24691,6 @@
         <w:gridCol w:w="2077"/>
       </w:tblGrid>
       <w:tr>
-        <w:tblPrEx>
-          <w:tblCellMar>
-            <w:top w:w="0" w:type="dxa"/>
-            <w:bottom w:w="0" w:type="dxa"/>
-          </w:tblCellMar>
-        </w:tblPrEx>
         <w:trPr>
           <w:trHeight w:val="301"/>
         </w:trPr>
@@ -25974,12 +24750,6 @@
         </w:tc>
       </w:tr>
       <w:tr>
-        <w:tblPrEx>
-          <w:tblCellMar>
-            <w:top w:w="0" w:type="dxa"/>
-            <w:bottom w:w="0" w:type="dxa"/>
-          </w:tblCellMar>
-        </w:tblPrEx>
         <w:trPr>
           <w:trHeight w:val="313"/>
         </w:trPr>
@@ -26076,12 +24846,6 @@
         </w:tc>
       </w:tr>
       <w:tr>
-        <w:tblPrEx>
-          <w:tblCellMar>
-            <w:top w:w="0" w:type="dxa"/>
-            <w:bottom w:w="0" w:type="dxa"/>
-          </w:tblCellMar>
-        </w:tblPrEx>
         <w:trPr>
           <w:trHeight w:val="301"/>
         </w:trPr>
@@ -26178,12 +24942,6 @@
         </w:tc>
       </w:tr>
       <w:tr>
-        <w:tblPrEx>
-          <w:tblCellMar>
-            <w:top w:w="0" w:type="dxa"/>
-            <w:bottom w:w="0" w:type="dxa"/>
-          </w:tblCellMar>
-        </w:tblPrEx>
         <w:trPr>
           <w:trHeight w:val="283"/>
         </w:trPr>
@@ -26280,12 +25038,6 @@
         </w:tc>
       </w:tr>
       <w:tr>
-        <w:tblPrEx>
-          <w:tblCellMar>
-            <w:top w:w="0" w:type="dxa"/>
-            <w:bottom w:w="0" w:type="dxa"/>
-          </w:tblCellMar>
-        </w:tblPrEx>
         <w:trPr>
           <w:trHeight w:val="301"/>
         </w:trPr>
@@ -26382,12 +25134,6 @@
         </w:tc>
       </w:tr>
       <w:tr>
-        <w:tblPrEx>
-          <w:tblCellMar>
-            <w:top w:w="0" w:type="dxa"/>
-            <w:bottom w:w="0" w:type="dxa"/>
-          </w:tblCellMar>
-        </w:tblPrEx>
         <w:trPr>
           <w:trHeight w:val="200"/>
         </w:trPr>
@@ -26484,12 +25230,6 @@
         </w:tc>
       </w:tr>
       <w:tr>
-        <w:tblPrEx>
-          <w:tblCellMar>
-            <w:top w:w="0" w:type="dxa"/>
-            <w:bottom w:w="0" w:type="dxa"/>
-          </w:tblCellMar>
-        </w:tblPrEx>
         <w:trPr>
           <w:trHeight w:val="301"/>
         </w:trPr>
@@ -26635,12 +25375,6 @@
         <w:gridCol w:w="2077"/>
       </w:tblGrid>
       <w:tr>
-        <w:tblPrEx>
-          <w:tblCellMar>
-            <w:top w:w="0" w:type="dxa"/>
-            <w:bottom w:w="0" w:type="dxa"/>
-          </w:tblCellMar>
-        </w:tblPrEx>
         <w:trPr>
           <w:trHeight w:val="301"/>
         </w:trPr>
@@ -26700,12 +25434,6 @@
         </w:tc>
       </w:tr>
       <w:tr>
-        <w:tblPrEx>
-          <w:tblCellMar>
-            <w:top w:w="0" w:type="dxa"/>
-            <w:bottom w:w="0" w:type="dxa"/>
-          </w:tblCellMar>
-        </w:tblPrEx>
         <w:trPr>
           <w:trHeight w:val="283"/>
         </w:trPr>
@@ -26802,12 +25530,6 @@
         </w:tc>
       </w:tr>
       <w:tr>
-        <w:tblPrEx>
-          <w:tblCellMar>
-            <w:top w:w="0" w:type="dxa"/>
-            <w:bottom w:w="0" w:type="dxa"/>
-          </w:tblCellMar>
-        </w:tblPrEx>
         <w:trPr>
           <w:trHeight w:val="301"/>
         </w:trPr>
@@ -26904,12 +25626,6 @@
         </w:tc>
       </w:tr>
       <w:tr>
-        <w:tblPrEx>
-          <w:tblCellMar>
-            <w:top w:w="0" w:type="dxa"/>
-            <w:bottom w:w="0" w:type="dxa"/>
-          </w:tblCellMar>
-        </w:tblPrEx>
         <w:trPr>
           <w:trHeight w:val="283"/>
         </w:trPr>
@@ -27006,12 +25722,6 @@
         </w:tc>
       </w:tr>
       <w:tr>
-        <w:tblPrEx>
-          <w:tblCellMar>
-            <w:top w:w="0" w:type="dxa"/>
-            <w:bottom w:w="0" w:type="dxa"/>
-          </w:tblCellMar>
-        </w:tblPrEx>
         <w:trPr>
           <w:trHeight w:val="301"/>
         </w:trPr>
@@ -27108,12 +25818,6 @@
         </w:tc>
       </w:tr>
       <w:tr>
-        <w:tblPrEx>
-          <w:tblCellMar>
-            <w:top w:w="0" w:type="dxa"/>
-            <w:bottom w:w="0" w:type="dxa"/>
-          </w:tblCellMar>
-        </w:tblPrEx>
         <w:trPr>
           <w:trHeight w:val="301"/>
         </w:trPr>
@@ -27210,12 +25914,6 @@
         </w:tc>
       </w:tr>
       <w:tr>
-        <w:tblPrEx>
-          <w:tblCellMar>
-            <w:top w:w="0" w:type="dxa"/>
-            <w:bottom w:w="0" w:type="dxa"/>
-          </w:tblCellMar>
-        </w:tblPrEx>
         <w:trPr>
           <w:trHeight w:val="301"/>
         </w:trPr>
@@ -27361,12 +26059,6 @@
         <w:gridCol w:w="2077"/>
       </w:tblGrid>
       <w:tr>
-        <w:tblPrEx>
-          <w:tblCellMar>
-            <w:top w:w="0" w:type="dxa"/>
-            <w:bottom w:w="0" w:type="dxa"/>
-          </w:tblCellMar>
-        </w:tblPrEx>
         <w:trPr>
           <w:trHeight w:val="301"/>
         </w:trPr>
@@ -27426,12 +26118,6 @@
         </w:tc>
       </w:tr>
       <w:tr>
-        <w:tblPrEx>
-          <w:tblCellMar>
-            <w:top w:w="0" w:type="dxa"/>
-            <w:bottom w:w="0" w:type="dxa"/>
-          </w:tblCellMar>
-        </w:tblPrEx>
         <w:trPr>
           <w:trHeight w:val="283"/>
         </w:trPr>
@@ -27528,12 +26214,6 @@
         </w:tc>
       </w:tr>
       <w:tr>
-        <w:tblPrEx>
-          <w:tblCellMar>
-            <w:top w:w="0" w:type="dxa"/>
-            <w:bottom w:w="0" w:type="dxa"/>
-          </w:tblCellMar>
-        </w:tblPrEx>
         <w:trPr>
           <w:trHeight w:val="301"/>
         </w:trPr>
@@ -27630,12 +26310,6 @@
         </w:tc>
       </w:tr>
       <w:tr>
-        <w:tblPrEx>
-          <w:tblCellMar>
-            <w:top w:w="0" w:type="dxa"/>
-            <w:bottom w:w="0" w:type="dxa"/>
-          </w:tblCellMar>
-        </w:tblPrEx>
         <w:trPr>
           <w:trHeight w:val="283"/>
         </w:trPr>
@@ -27732,12 +26406,6 @@
         </w:tc>
       </w:tr>
       <w:tr>
-        <w:tblPrEx>
-          <w:tblCellMar>
-            <w:top w:w="0" w:type="dxa"/>
-            <w:bottom w:w="0" w:type="dxa"/>
-          </w:tblCellMar>
-        </w:tblPrEx>
         <w:trPr>
           <w:trHeight w:val="301"/>
         </w:trPr>
@@ -27834,12 +26502,6 @@
         </w:tc>
       </w:tr>
       <w:tr>
-        <w:tblPrEx>
-          <w:tblCellMar>
-            <w:top w:w="0" w:type="dxa"/>
-            <w:bottom w:w="0" w:type="dxa"/>
-          </w:tblCellMar>
-        </w:tblPrEx>
         <w:trPr>
           <w:trHeight w:val="301"/>
         </w:trPr>
@@ -27936,12 +26598,6 @@
         </w:tc>
       </w:tr>
       <w:tr>
-        <w:tblPrEx>
-          <w:tblCellMar>
-            <w:top w:w="0" w:type="dxa"/>
-            <w:bottom w:w="0" w:type="dxa"/>
-          </w:tblCellMar>
-        </w:tblPrEx>
         <w:trPr>
           <w:trHeight w:val="301"/>
         </w:trPr>
@@ -28112,12 +26768,6 @@
         <w:gridCol w:w="2077"/>
       </w:tblGrid>
       <w:tr>
-        <w:tblPrEx>
-          <w:tblCellMar>
-            <w:top w:w="0" w:type="dxa"/>
-            <w:bottom w:w="0" w:type="dxa"/>
-          </w:tblCellMar>
-        </w:tblPrEx>
         <w:trPr>
           <w:trHeight w:val="301"/>
         </w:trPr>
@@ -28177,12 +26827,6 @@
         </w:tc>
       </w:tr>
       <w:tr>
-        <w:tblPrEx>
-          <w:tblCellMar>
-            <w:top w:w="0" w:type="dxa"/>
-            <w:bottom w:w="0" w:type="dxa"/>
-          </w:tblCellMar>
-        </w:tblPrEx>
         <w:trPr>
           <w:trHeight w:val="283"/>
         </w:trPr>
@@ -28279,12 +26923,6 @@
         </w:tc>
       </w:tr>
       <w:tr>
-        <w:tblPrEx>
-          <w:tblCellMar>
-            <w:top w:w="0" w:type="dxa"/>
-            <w:bottom w:w="0" w:type="dxa"/>
-          </w:tblCellMar>
-        </w:tblPrEx>
         <w:trPr>
           <w:trHeight w:val="301"/>
         </w:trPr>
@@ -28381,12 +27019,6 @@
         </w:tc>
       </w:tr>
       <w:tr>
-        <w:tblPrEx>
-          <w:tblCellMar>
-            <w:top w:w="0" w:type="dxa"/>
-            <w:bottom w:w="0" w:type="dxa"/>
-          </w:tblCellMar>
-        </w:tblPrEx>
         <w:trPr>
           <w:trHeight w:val="283"/>
         </w:trPr>
@@ -28483,12 +27115,6 @@
         </w:tc>
       </w:tr>
       <w:tr>
-        <w:tblPrEx>
-          <w:tblCellMar>
-            <w:top w:w="0" w:type="dxa"/>
-            <w:bottom w:w="0" w:type="dxa"/>
-          </w:tblCellMar>
-        </w:tblPrEx>
         <w:trPr>
           <w:trHeight w:val="301"/>
         </w:trPr>
@@ -28585,12 +27211,6 @@
         </w:tc>
       </w:tr>
       <w:tr>
-        <w:tblPrEx>
-          <w:tblCellMar>
-            <w:top w:w="0" w:type="dxa"/>
-            <w:bottom w:w="0" w:type="dxa"/>
-          </w:tblCellMar>
-        </w:tblPrEx>
         <w:trPr>
           <w:trHeight w:val="301"/>
         </w:trPr>
@@ -28687,12 +27307,6 @@
         </w:tc>
       </w:tr>
       <w:tr>
-        <w:tblPrEx>
-          <w:tblCellMar>
-            <w:top w:w="0" w:type="dxa"/>
-            <w:bottom w:w="0" w:type="dxa"/>
-          </w:tblCellMar>
-        </w:tblPrEx>
         <w:trPr>
           <w:trHeight w:val="301"/>
         </w:trPr>
@@ -28805,7 +27419,7 @@
           <w:noProof/>
         </w:rPr>
         <w:drawing>
-          <wp:anchor distT="0" distB="0" distL="114300" distR="114300" simplePos="0" relativeHeight="251663360" behindDoc="0" locked="0" layoutInCell="1" allowOverlap="1" wp14:anchorId="35600031" wp14:editId="3EF41C49">
+          <wp:anchor distT="0" distB="0" distL="114300" distR="114300" simplePos="0" relativeHeight="251663360" behindDoc="0" locked="0" layoutInCell="1" allowOverlap="1" wp14:anchorId="35600031" wp14:editId="781135EF">
             <wp:simplePos x="0" y="0"/>
             <wp:positionH relativeFrom="column">
               <wp:posOffset>3039110</wp:posOffset>
@@ -28946,23 +27560,35 @@
           <w:lang w:val="en-US"/>
         </w:rPr>
       </w:pPr>
+    </w:p>
+    <w:p>
+      <w:pPr>
+        <w:autoSpaceDE w:val="0"/>
+        <w:autoSpaceDN w:val="0"/>
+        <w:adjustRightInd w:val="0"/>
+        <w:spacing w:line="252" w:lineRule="auto"/>
+        <w:rPr>
+          <w:rFonts w:ascii="Calibri" w:hAnsi="Calibri" w:cs="Calibri"/>
+          <w:lang w:val="en-US"/>
+        </w:rPr>
+      </w:pPr>
       <w:r>
         <w:rPr>
           <w:noProof/>
         </w:rPr>
         <w:drawing>
-          <wp:anchor distT="0" distB="0" distL="114300" distR="114300" simplePos="0" relativeHeight="251662336" behindDoc="0" locked="0" layoutInCell="1" allowOverlap="1" wp14:anchorId="45F10A04" wp14:editId="4B1A0D6D">
+          <wp:anchor distT="0" distB="0" distL="114300" distR="114300" simplePos="0" relativeHeight="251648000" behindDoc="0" locked="0" layoutInCell="1" allowOverlap="1" wp14:anchorId="64D658C6" wp14:editId="48ED4A55">
             <wp:simplePos x="0" y="0"/>
             <wp:positionH relativeFrom="column">
-              <wp:posOffset>1673225</wp:posOffset>
+              <wp:posOffset>-188718</wp:posOffset>
             </wp:positionH>
             <wp:positionV relativeFrom="paragraph">
-              <wp:posOffset>4880610</wp:posOffset>
+              <wp:posOffset>324125</wp:posOffset>
             </wp:positionV>
-            <wp:extent cx="2700020" cy="2026920"/>
+            <wp:extent cx="3035935" cy="2279015"/>
             <wp:effectExtent l="0" t="0" r="0" b="0"/>
             <wp:wrapSquare wrapText="bothSides"/>
-            <wp:docPr id="96520732" name="Picture 5" descr="A graph of loss of a trainingDescription automatically generated with medium confidence"/>
+            <wp:docPr id="271757239" name="Picture 3" descr="A graph with numbers and linesDescription automatically generated"/>
             <wp:cNvGraphicFramePr>
               <a:graphicFrameLocks xmlns:a="http://schemas.openxmlformats.org/drawingml/2006/main" noChangeAspect="1"/>
             </wp:cNvGraphicFramePr>
@@ -28970,7 +27596,7 @@
               <a:graphicData uri="http://schemas.openxmlformats.org/drawingml/2006/picture">
                 <pic:pic xmlns:pic="http://schemas.openxmlformats.org/drawingml/2006/picture">
                   <pic:nvPicPr>
-                    <pic:cNvPr id="0" name="Picture 5" descr="A graph of loss of a trainingDescription automatically generated with medium confidence"/>
+                    <pic:cNvPr id="0" name="Picture 3" descr="A graph with numbers and linesDescription automatically generated"/>
                     <pic:cNvPicPr>
                       <a:picLocks noChangeAspect="1" noChangeArrowheads="1"/>
                     </pic:cNvPicPr>
@@ -28991,7 +27617,7 @@
                   <pic:spPr bwMode="auto">
                     <a:xfrm>
                       <a:off x="0" y="0"/>
-                      <a:ext cx="2700020" cy="2026920"/>
+                      <a:ext cx="3035935" cy="2279015"/>
                     </a:xfrm>
                     <a:prstGeom prst="rect">
                       <a:avLst/>
@@ -29018,13 +27644,13 @@
           <w:noProof/>
         </w:rPr>
         <w:drawing>
-          <wp:anchor distT="0" distB="0" distL="114300" distR="114300" simplePos="0" relativeHeight="251669504" behindDoc="0" locked="0" layoutInCell="1" allowOverlap="1" wp14:anchorId="4181DD7F" wp14:editId="2E1B353E">
+          <wp:anchor distT="0" distB="0" distL="114300" distR="114300" simplePos="0" relativeHeight="251651072" behindDoc="0" locked="0" layoutInCell="1" allowOverlap="1" wp14:anchorId="4181DD7F" wp14:editId="6673A456">
             <wp:simplePos x="0" y="0"/>
             <wp:positionH relativeFrom="column">
               <wp:posOffset>3305810</wp:posOffset>
             </wp:positionH>
             <wp:positionV relativeFrom="paragraph">
-              <wp:posOffset>2747645</wp:posOffset>
+              <wp:posOffset>252000</wp:posOffset>
             </wp:positionV>
             <wp:extent cx="2723515" cy="2044065"/>
             <wp:effectExtent l="0" t="0" r="0" b="0"/>
@@ -29080,23 +27706,131 @@
           </wp:anchor>
         </w:drawing>
       </w:r>
+    </w:p>
+    <w:p>
+      <w:pPr>
+        <w:autoSpaceDE w:val="0"/>
+        <w:autoSpaceDN w:val="0"/>
+        <w:adjustRightInd w:val="0"/>
+        <w:spacing w:line="252" w:lineRule="auto"/>
+        <w:rPr>
+          <w:rFonts w:ascii="Calibri" w:hAnsi="Calibri" w:cs="Calibri"/>
+          <w:lang w:val="en-US"/>
+        </w:rPr>
+      </w:pPr>
+    </w:p>
+    <w:p>
+      <w:pPr>
+        <w:autoSpaceDE w:val="0"/>
+        <w:autoSpaceDN w:val="0"/>
+        <w:adjustRightInd w:val="0"/>
+        <w:spacing w:line="252" w:lineRule="auto"/>
+        <w:rPr>
+          <w:rFonts w:ascii="Calibri" w:hAnsi="Calibri" w:cs="Calibri"/>
+          <w:lang w:val="en-US"/>
+        </w:rPr>
+      </w:pPr>
+    </w:p>
+    <w:p>
+      <w:pPr>
+        <w:autoSpaceDE w:val="0"/>
+        <w:autoSpaceDN w:val="0"/>
+        <w:adjustRightInd w:val="0"/>
+        <w:spacing w:line="252" w:lineRule="auto"/>
+        <w:rPr>
+          <w:rFonts w:ascii="Calibri" w:hAnsi="Calibri" w:cs="Calibri"/>
+          <w:lang w:val="en-US"/>
+        </w:rPr>
+      </w:pPr>
+    </w:p>
+    <w:p>
+      <w:pPr>
+        <w:autoSpaceDE w:val="0"/>
+        <w:autoSpaceDN w:val="0"/>
+        <w:adjustRightInd w:val="0"/>
+        <w:spacing w:line="252" w:lineRule="auto"/>
+        <w:rPr>
+          <w:rFonts w:ascii="Calibri" w:hAnsi="Calibri" w:cs="Calibri"/>
+          <w:lang w:val="en-US"/>
+        </w:rPr>
+      </w:pPr>
+    </w:p>
+    <w:p>
+      <w:pPr>
+        <w:autoSpaceDE w:val="0"/>
+        <w:autoSpaceDN w:val="0"/>
+        <w:adjustRightInd w:val="0"/>
+        <w:spacing w:line="252" w:lineRule="auto"/>
+        <w:rPr>
+          <w:rFonts w:ascii="Calibri" w:hAnsi="Calibri" w:cs="Calibri"/>
+          <w:lang w:val="en-US"/>
+        </w:rPr>
+      </w:pPr>
+    </w:p>
+    <w:p>
+      <w:pPr>
+        <w:autoSpaceDE w:val="0"/>
+        <w:autoSpaceDN w:val="0"/>
+        <w:adjustRightInd w:val="0"/>
+        <w:spacing w:line="252" w:lineRule="auto"/>
+        <w:rPr>
+          <w:rFonts w:ascii="Calibri" w:hAnsi="Calibri" w:cs="Calibri"/>
+          <w:lang w:val="en-US"/>
+        </w:rPr>
+      </w:pPr>
+    </w:p>
+    <w:p>
+      <w:pPr>
+        <w:autoSpaceDE w:val="0"/>
+        <w:autoSpaceDN w:val="0"/>
+        <w:adjustRightInd w:val="0"/>
+        <w:spacing w:line="252" w:lineRule="auto"/>
+        <w:rPr>
+          <w:rFonts w:ascii="Calibri" w:hAnsi="Calibri" w:cs="Calibri"/>
+          <w:lang w:val="en-US"/>
+        </w:rPr>
+      </w:pPr>
+    </w:p>
+    <w:p>
+      <w:pPr>
+        <w:autoSpaceDE w:val="0"/>
+        <w:autoSpaceDN w:val="0"/>
+        <w:adjustRightInd w:val="0"/>
+        <w:spacing w:line="252" w:lineRule="auto"/>
+        <w:rPr>
+          <w:rFonts w:ascii="Calibri" w:hAnsi="Calibri" w:cs="Calibri"/>
+          <w:lang w:val="en-US"/>
+        </w:rPr>
+      </w:pPr>
+    </w:p>
+    <w:p>
+      <w:pPr>
+        <w:autoSpaceDE w:val="0"/>
+        <w:autoSpaceDN w:val="0"/>
+        <w:adjustRightInd w:val="0"/>
+        <w:spacing w:line="252" w:lineRule="auto"/>
+        <w:rPr>
+          <w:rFonts w:ascii="Calibri" w:hAnsi="Calibri" w:cs="Calibri"/>
+          <w:lang w:val="en-US"/>
+        </w:rPr>
+      </w:pPr>
       <w:r>
         <w:rPr>
           <w:noProof/>
         </w:rPr>
         <w:drawing>
-          <wp:anchor distT="0" distB="0" distL="114300" distR="114300" simplePos="0" relativeHeight="251666432" behindDoc="0" locked="0" layoutInCell="1" allowOverlap="1" wp14:anchorId="64D658C6" wp14:editId="0E188830">
+          <wp:anchor distT="0" distB="0" distL="114300" distR="114300" simplePos="0" relativeHeight="251645952" behindDoc="0" locked="0" layoutInCell="1" allowOverlap="1" wp14:anchorId="45F10A04" wp14:editId="51B032B3">
             <wp:simplePos x="0" y="0"/>
             <wp:positionH relativeFrom="column">
-              <wp:posOffset>-86360</wp:posOffset>
+              <wp:posOffset>-1078274</wp:posOffset>
             </wp:positionH>
             <wp:positionV relativeFrom="paragraph">
-              <wp:posOffset>2601595</wp:posOffset>
+              <wp:posOffset>58420</wp:posOffset>
             </wp:positionV>
-            <wp:extent cx="3035935" cy="2279015"/>
+            <wp:extent cx="2700020" cy="2026920"/>
             <wp:effectExtent l="0" t="0" r="0" b="0"/>
             <wp:wrapSquare wrapText="bothSides"/>
-            <wp:docPr id="271757239" name="Picture 3" descr="A graph with numbers and linesDescription automatically generated"/>
+            <wp:docPr id="96520732" name="Picture 5" descr="A graph of loss of a trainingDescription automatically generated with medium confidence"/>
             <wp:cNvGraphicFramePr>
               <a:graphicFrameLocks xmlns:a="http://schemas.openxmlformats.org/drawingml/2006/main" noChangeAspect="1"/>
             </wp:cNvGraphicFramePr>
@@ -29104,7 +27838,7 @@
               <a:graphicData uri="http://schemas.openxmlformats.org/drawingml/2006/picture">
                 <pic:pic xmlns:pic="http://schemas.openxmlformats.org/drawingml/2006/picture">
                   <pic:nvPicPr>
-                    <pic:cNvPr id="0" name="Picture 3" descr="A graph with numbers and linesDescription automatically generated"/>
+                    <pic:cNvPr id="0" name="Picture 5" descr="A graph of loss of a trainingDescription automatically generated with medium confidence"/>
                     <pic:cNvPicPr>
                       <a:picLocks noChangeAspect="1" noChangeArrowheads="1"/>
                     </pic:cNvPicPr>
@@ -29125,7 +27859,7 @@
                   <pic:spPr bwMode="auto">
                     <a:xfrm>
                       <a:off x="0" y="0"/>
-                      <a:ext cx="3035935" cy="2279015"/>
+                      <a:ext cx="2700020" cy="2026920"/>
                     </a:xfrm>
                     <a:prstGeom prst="rect">
                       <a:avLst/>
@@ -29145,6 +27879,308 @@
               <wp14:pctHeight>0</wp14:pctHeight>
             </wp14:sizeRelV>
           </wp:anchor>
+        </w:drawing>
+      </w:r>
+    </w:p>
+    <w:p>
+      <w:pPr>
+        <w:autoSpaceDE w:val="0"/>
+        <w:autoSpaceDN w:val="0"/>
+        <w:adjustRightInd w:val="0"/>
+        <w:spacing w:line="252" w:lineRule="auto"/>
+        <w:rPr>
+          <w:rFonts w:ascii="Calibri" w:hAnsi="Calibri" w:cs="Calibri"/>
+          <w:lang w:val="en-US"/>
+        </w:rPr>
+      </w:pPr>
+    </w:p>
+    <w:p>
+      <w:pPr>
+        <w:autoSpaceDE w:val="0"/>
+        <w:autoSpaceDN w:val="0"/>
+        <w:adjustRightInd w:val="0"/>
+        <w:spacing w:line="252" w:lineRule="auto"/>
+        <w:rPr>
+          <w:rFonts w:ascii="Calibri" w:hAnsi="Calibri" w:cs="Calibri"/>
+          <w:lang w:val="en-US"/>
+        </w:rPr>
+      </w:pPr>
+    </w:p>
+    <w:p>
+      <w:pPr>
+        <w:autoSpaceDE w:val="0"/>
+        <w:autoSpaceDN w:val="0"/>
+        <w:adjustRightInd w:val="0"/>
+        <w:spacing w:line="252" w:lineRule="auto"/>
+        <w:rPr>
+          <w:rFonts w:ascii="Calibri" w:hAnsi="Calibri" w:cs="Calibri"/>
+          <w:lang w:val="en-US"/>
+        </w:rPr>
+      </w:pPr>
+    </w:p>
+    <w:p>
+      <w:pPr>
+        <w:autoSpaceDE w:val="0"/>
+        <w:autoSpaceDN w:val="0"/>
+        <w:adjustRightInd w:val="0"/>
+        <w:spacing w:line="252" w:lineRule="auto"/>
+        <w:rPr>
+          <w:rFonts w:ascii="Calibri" w:hAnsi="Calibri" w:cs="Calibri"/>
+          <w:lang w:val="en-US"/>
+        </w:rPr>
+      </w:pPr>
+      <w:r>
+        <w:rPr>
+          <w:noProof/>
+        </w:rPr>
+        <w:lastRenderedPageBreak/>
+        <w:drawing>
+          <wp:anchor distT="0" distB="0" distL="114300" distR="114300" simplePos="0" relativeHeight="251674624" behindDoc="0" locked="0" layoutInCell="1" allowOverlap="1" wp14:anchorId="37D5BA7D" wp14:editId="34B7ED28">
+            <wp:simplePos x="0" y="0"/>
+            <wp:positionH relativeFrom="column">
+              <wp:posOffset>3136605</wp:posOffset>
+            </wp:positionH>
+            <wp:positionV relativeFrom="paragraph">
+              <wp:posOffset>2594093</wp:posOffset>
+            </wp:positionV>
+            <wp:extent cx="2703830" cy="2030095"/>
+            <wp:effectExtent l="0" t="0" r="0" b="0"/>
+            <wp:wrapSquare wrapText="bothSides"/>
+            <wp:docPr id="1260579320" name="Picture 6" descr="A graph of training data&#10;&#10;Description automatically generated"/>
+            <wp:cNvGraphicFramePr>
+              <a:graphicFrameLocks xmlns:a="http://schemas.openxmlformats.org/drawingml/2006/main" noChangeAspect="1"/>
+            </wp:cNvGraphicFramePr>
+            <a:graphic xmlns:a="http://schemas.openxmlformats.org/drawingml/2006/main">
+              <a:graphicData uri="http://schemas.openxmlformats.org/drawingml/2006/picture">
+                <pic:pic xmlns:pic="http://schemas.openxmlformats.org/drawingml/2006/picture">
+                  <pic:nvPicPr>
+                    <pic:cNvPr id="1260579320" name="Picture 6" descr="A graph of training data&#10;&#10;Description automatically generated"/>
+                    <pic:cNvPicPr>
+                      <a:picLocks noChangeAspect="1" noChangeArrowheads="1"/>
+                    </pic:cNvPicPr>
+                  </pic:nvPicPr>
+                  <pic:blipFill>
+                    <a:blip r:embed="rId57">
+                      <a:extLst>
+                        <a:ext uri="{28A0092B-C50C-407E-A947-70E740481C1C}">
+                          <a14:useLocalDpi xmlns:a14="http://schemas.microsoft.com/office/drawing/2010/main" val="0"/>
+                        </a:ext>
+                      </a:extLst>
+                    </a:blip>
+                    <a:srcRect/>
+                    <a:stretch>
+                      <a:fillRect/>
+                    </a:stretch>
+                  </pic:blipFill>
+                  <pic:spPr bwMode="auto">
+                    <a:xfrm>
+                      <a:off x="0" y="0"/>
+                      <a:ext cx="2703830" cy="2030095"/>
+                    </a:xfrm>
+                    <a:prstGeom prst="rect">
+                      <a:avLst/>
+                    </a:prstGeom>
+                    <a:noFill/>
+                    <a:ln>
+                      <a:noFill/>
+                    </a:ln>
+                  </pic:spPr>
+                </pic:pic>
+              </a:graphicData>
+            </a:graphic>
+            <wp14:sizeRelH relativeFrom="margin">
+              <wp14:pctWidth>0</wp14:pctWidth>
+            </wp14:sizeRelH>
+            <wp14:sizeRelV relativeFrom="margin">
+              <wp14:pctHeight>0</wp14:pctHeight>
+            </wp14:sizeRelV>
+          </wp:anchor>
+        </w:drawing>
+      </w:r>
+      <w:r>
+        <w:rPr>
+          <w:noProof/>
+        </w:rPr>
+        <w:drawing>
+          <wp:anchor distT="0" distB="0" distL="114300" distR="114300" simplePos="0" relativeHeight="251672576" behindDoc="0" locked="0" layoutInCell="1" allowOverlap="1" wp14:anchorId="137DD9A9" wp14:editId="32C23AE5">
+            <wp:simplePos x="0" y="0"/>
+            <wp:positionH relativeFrom="column">
+              <wp:posOffset>-180754</wp:posOffset>
+            </wp:positionH>
+            <wp:positionV relativeFrom="paragraph">
+              <wp:posOffset>2476869</wp:posOffset>
+            </wp:positionV>
+            <wp:extent cx="2859405" cy="2146935"/>
+            <wp:effectExtent l="0" t="0" r="0" b="0"/>
+            <wp:wrapSquare wrapText="bothSides"/>
+            <wp:docPr id="1263310574" name="Picture 5" descr="A graph of training data&#10;&#10;Description automatically generated"/>
+            <wp:cNvGraphicFramePr>
+              <a:graphicFrameLocks xmlns:a="http://schemas.openxmlformats.org/drawingml/2006/main" noChangeAspect="1"/>
+            </wp:cNvGraphicFramePr>
+            <a:graphic xmlns:a="http://schemas.openxmlformats.org/drawingml/2006/main">
+              <a:graphicData uri="http://schemas.openxmlformats.org/drawingml/2006/picture">
+                <pic:pic xmlns:pic="http://schemas.openxmlformats.org/drawingml/2006/picture">
+                  <pic:nvPicPr>
+                    <pic:cNvPr id="1263310574" name="Picture 5" descr="A graph of training data&#10;&#10;Description automatically generated"/>
+                    <pic:cNvPicPr>
+                      <a:picLocks noChangeAspect="1" noChangeArrowheads="1"/>
+                    </pic:cNvPicPr>
+                  </pic:nvPicPr>
+                  <pic:blipFill>
+                    <a:blip r:embed="rId58">
+                      <a:extLst>
+                        <a:ext uri="{28A0092B-C50C-407E-A947-70E740481C1C}">
+                          <a14:useLocalDpi xmlns:a14="http://schemas.microsoft.com/office/drawing/2010/main" val="0"/>
+                        </a:ext>
+                      </a:extLst>
+                    </a:blip>
+                    <a:srcRect/>
+                    <a:stretch>
+                      <a:fillRect/>
+                    </a:stretch>
+                  </pic:blipFill>
+                  <pic:spPr bwMode="auto">
+                    <a:xfrm>
+                      <a:off x="0" y="0"/>
+                      <a:ext cx="2859405" cy="2146935"/>
+                    </a:xfrm>
+                    <a:prstGeom prst="rect">
+                      <a:avLst/>
+                    </a:prstGeom>
+                    <a:noFill/>
+                    <a:ln>
+                      <a:noFill/>
+                    </a:ln>
+                  </pic:spPr>
+                </pic:pic>
+              </a:graphicData>
+            </a:graphic>
+            <wp14:sizeRelH relativeFrom="margin">
+              <wp14:pctWidth>0</wp14:pctWidth>
+            </wp14:sizeRelH>
+            <wp14:sizeRelV relativeFrom="margin">
+              <wp14:pctHeight>0</wp14:pctHeight>
+            </wp14:sizeRelV>
+          </wp:anchor>
+        </w:drawing>
+      </w:r>
+      <w:r>
+        <w:rPr>
+          <w:noProof/>
+        </w:rPr>
+        <w:drawing>
+          <wp:anchor distT="0" distB="0" distL="114300" distR="114300" simplePos="0" relativeHeight="251668480" behindDoc="0" locked="0" layoutInCell="1" allowOverlap="1" wp14:anchorId="2ACDEF77" wp14:editId="3B39935E">
+            <wp:simplePos x="0" y="0"/>
+            <wp:positionH relativeFrom="column">
+              <wp:posOffset>3136058</wp:posOffset>
+            </wp:positionH>
+            <wp:positionV relativeFrom="paragraph">
+              <wp:posOffset>-2599</wp:posOffset>
+            </wp:positionV>
+            <wp:extent cx="2338705" cy="1756410"/>
+            <wp:effectExtent l="0" t="0" r="0" b="0"/>
+            <wp:wrapSquare wrapText="bothSides"/>
+            <wp:docPr id="1737729840" name="Picture 4" descr="A graph of training data&#10;&#10;Description automatically generated"/>
+            <wp:cNvGraphicFramePr>
+              <a:graphicFrameLocks xmlns:a="http://schemas.openxmlformats.org/drawingml/2006/main" noChangeAspect="1"/>
+            </wp:cNvGraphicFramePr>
+            <a:graphic xmlns:a="http://schemas.openxmlformats.org/drawingml/2006/main">
+              <a:graphicData uri="http://schemas.openxmlformats.org/drawingml/2006/picture">
+                <pic:pic xmlns:pic="http://schemas.openxmlformats.org/drawingml/2006/picture">
+                  <pic:nvPicPr>
+                    <pic:cNvPr id="1737729840" name="Picture 4" descr="A graph of training data&#10;&#10;Description automatically generated"/>
+                    <pic:cNvPicPr>
+                      <a:picLocks noChangeAspect="1" noChangeArrowheads="1"/>
+                    </pic:cNvPicPr>
+                  </pic:nvPicPr>
+                  <pic:blipFill>
+                    <a:blip r:embed="rId59">
+                      <a:extLst>
+                        <a:ext uri="{28A0092B-C50C-407E-A947-70E740481C1C}">
+                          <a14:useLocalDpi xmlns:a14="http://schemas.microsoft.com/office/drawing/2010/main" val="0"/>
+                        </a:ext>
+                      </a:extLst>
+                    </a:blip>
+                    <a:srcRect/>
+                    <a:stretch>
+                      <a:fillRect/>
+                    </a:stretch>
+                  </pic:blipFill>
+                  <pic:spPr bwMode="auto">
+                    <a:xfrm>
+                      <a:off x="0" y="0"/>
+                      <a:ext cx="2338705" cy="1756410"/>
+                    </a:xfrm>
+                    <a:prstGeom prst="rect">
+                      <a:avLst/>
+                    </a:prstGeom>
+                    <a:noFill/>
+                    <a:ln>
+                      <a:noFill/>
+                    </a:ln>
+                  </pic:spPr>
+                </pic:pic>
+              </a:graphicData>
+            </a:graphic>
+            <wp14:sizeRelH relativeFrom="margin">
+              <wp14:pctWidth>0</wp14:pctWidth>
+            </wp14:sizeRelH>
+            <wp14:sizeRelV relativeFrom="margin">
+              <wp14:pctHeight>0</wp14:pctHeight>
+            </wp14:sizeRelV>
+          </wp:anchor>
+        </w:drawing>
+      </w:r>
+      <w:r>
+        <w:rPr>
+          <w:rFonts w:ascii="Calibri" w:hAnsi="Calibri" w:cs="Calibri"/>
+          <w:noProof/>
+          <w:lang w:val="en-US"/>
+        </w:rPr>
+        <w:drawing>
+          <wp:inline distT="0" distB="0" distL="0" distR="0" wp14:anchorId="73AD48E2" wp14:editId="6800658B">
+            <wp:extent cx="2536190" cy="1901825"/>
+            <wp:effectExtent l="0" t="0" r="0" b="0"/>
+            <wp:docPr id="1613478072" name="Picture 3"/>
+            <wp:cNvGraphicFramePr>
+              <a:graphicFrameLocks xmlns:a="http://schemas.openxmlformats.org/drawingml/2006/main" noChangeAspect="1"/>
+            </wp:cNvGraphicFramePr>
+            <a:graphic xmlns:a="http://schemas.openxmlformats.org/drawingml/2006/main">
+              <a:graphicData uri="http://schemas.openxmlformats.org/drawingml/2006/picture">
+                <pic:pic xmlns:pic="http://schemas.openxmlformats.org/drawingml/2006/picture">
+                  <pic:nvPicPr>
+                    <pic:cNvPr id="0" name="Picture 2"/>
+                    <pic:cNvPicPr>
+                      <a:picLocks noChangeAspect="1" noChangeArrowheads="1"/>
+                    </pic:cNvPicPr>
+                  </pic:nvPicPr>
+                  <pic:blipFill>
+                    <a:blip r:embed="rId60">
+                      <a:extLst>
+                        <a:ext uri="{28A0092B-C50C-407E-A947-70E740481C1C}">
+                          <a14:useLocalDpi xmlns:a14="http://schemas.microsoft.com/office/drawing/2010/main" val="0"/>
+                        </a:ext>
+                      </a:extLst>
+                    </a:blip>
+                    <a:srcRect/>
+                    <a:stretch>
+                      <a:fillRect/>
+                    </a:stretch>
+                  </pic:blipFill>
+                  <pic:spPr bwMode="auto">
+                    <a:xfrm>
+                      <a:off x="0" y="0"/>
+                      <a:ext cx="2536190" cy="1901825"/>
+                    </a:xfrm>
+                    <a:prstGeom prst="rect">
+                      <a:avLst/>
+                    </a:prstGeom>
+                    <a:noFill/>
+                  </pic:spPr>
+                </pic:pic>
+              </a:graphicData>
+            </a:graphic>
+          </wp:inline>
         </w:drawing>
       </w:r>
     </w:p>
@@ -29282,13 +28318,57 @@
     <w:lsdException w:name="HTML Sample" w:semiHidden="1" w:unhideWhenUsed="1"/>
     <w:lsdException w:name="HTML Typewriter" w:semiHidden="1" w:unhideWhenUsed="1"/>
     <w:lsdException w:name="HTML Variable" w:semiHidden="1" w:unhideWhenUsed="1"/>
+    <w:lsdException w:name="Normal Table" w:semiHidden="1" w:unhideWhenUsed="1"/>
     <w:lsdException w:name="annotation subject" w:semiHidden="1" w:unhideWhenUsed="1"/>
     <w:lsdException w:name="No List" w:semiHidden="1" w:unhideWhenUsed="1"/>
     <w:lsdException w:name="Outline List 1" w:semiHidden="1" w:unhideWhenUsed="1"/>
     <w:lsdException w:name="Outline List 2" w:semiHidden="1" w:unhideWhenUsed="1"/>
     <w:lsdException w:name="Outline List 3" w:semiHidden="1" w:unhideWhenUsed="1"/>
+    <w:lsdException w:name="Table Simple 1" w:semiHidden="1" w:unhideWhenUsed="1"/>
+    <w:lsdException w:name="Table Simple 2" w:semiHidden="1" w:unhideWhenUsed="1"/>
+    <w:lsdException w:name="Table Simple 3" w:semiHidden="1" w:unhideWhenUsed="1"/>
+    <w:lsdException w:name="Table Classic 1" w:semiHidden="1" w:unhideWhenUsed="1"/>
+    <w:lsdException w:name="Table Classic 2" w:semiHidden="1" w:unhideWhenUsed="1"/>
+    <w:lsdException w:name="Table Classic 3" w:semiHidden="1" w:unhideWhenUsed="1"/>
+    <w:lsdException w:name="Table Classic 4" w:semiHidden="1" w:unhideWhenUsed="1"/>
+    <w:lsdException w:name="Table Colorful 1" w:semiHidden="1" w:unhideWhenUsed="1"/>
+    <w:lsdException w:name="Table Colorful 2" w:semiHidden="1" w:unhideWhenUsed="1"/>
+    <w:lsdException w:name="Table Colorful 3" w:semiHidden="1" w:unhideWhenUsed="1"/>
+    <w:lsdException w:name="Table Columns 1" w:semiHidden="1" w:unhideWhenUsed="1"/>
+    <w:lsdException w:name="Table Columns 2" w:semiHidden="1" w:unhideWhenUsed="1"/>
+    <w:lsdException w:name="Table Columns 3" w:semiHidden="1" w:unhideWhenUsed="1"/>
+    <w:lsdException w:name="Table Columns 4" w:semiHidden="1" w:unhideWhenUsed="1"/>
+    <w:lsdException w:name="Table Columns 5" w:semiHidden="1" w:unhideWhenUsed="1"/>
+    <w:lsdException w:name="Table Grid 1" w:semiHidden="1" w:unhideWhenUsed="1"/>
+    <w:lsdException w:name="Table Grid 2" w:semiHidden="1" w:unhideWhenUsed="1"/>
+    <w:lsdException w:name="Table Grid 3" w:semiHidden="1" w:unhideWhenUsed="1"/>
+    <w:lsdException w:name="Table Grid 4" w:semiHidden="1" w:unhideWhenUsed="1"/>
+    <w:lsdException w:name="Table Grid 5" w:semiHidden="1" w:unhideWhenUsed="1"/>
+    <w:lsdException w:name="Table Grid 6" w:semiHidden="1" w:unhideWhenUsed="1"/>
+    <w:lsdException w:name="Table Grid 7" w:semiHidden="1" w:unhideWhenUsed="1"/>
+    <w:lsdException w:name="Table Grid 8" w:semiHidden="1" w:unhideWhenUsed="1"/>
+    <w:lsdException w:name="Table List 1" w:semiHidden="1" w:unhideWhenUsed="1"/>
+    <w:lsdException w:name="Table List 2" w:semiHidden="1" w:unhideWhenUsed="1"/>
+    <w:lsdException w:name="Table List 3" w:semiHidden="1" w:unhideWhenUsed="1"/>
+    <w:lsdException w:name="Table List 4" w:semiHidden="1" w:unhideWhenUsed="1"/>
+    <w:lsdException w:name="Table List 5" w:semiHidden="1" w:unhideWhenUsed="1"/>
+    <w:lsdException w:name="Table List 6" w:semiHidden="1" w:unhideWhenUsed="1"/>
+    <w:lsdException w:name="Table List 7" w:semiHidden="1" w:unhideWhenUsed="1"/>
+    <w:lsdException w:name="Table List 8" w:semiHidden="1" w:unhideWhenUsed="1"/>
+    <w:lsdException w:name="Table 3D effects 1" w:semiHidden="1" w:unhideWhenUsed="1"/>
+    <w:lsdException w:name="Table 3D effects 2" w:semiHidden="1" w:unhideWhenUsed="1"/>
+    <w:lsdException w:name="Table 3D effects 3" w:semiHidden="1" w:unhideWhenUsed="1"/>
+    <w:lsdException w:name="Table Contemporary" w:semiHidden="1" w:unhideWhenUsed="1"/>
+    <w:lsdException w:name="Table Elegant" w:semiHidden="1" w:unhideWhenUsed="1"/>
+    <w:lsdException w:name="Table Professional" w:semiHidden="1" w:unhideWhenUsed="1"/>
+    <w:lsdException w:name="Table Subtle 1" w:semiHidden="1" w:unhideWhenUsed="1"/>
+    <w:lsdException w:name="Table Subtle 2" w:semiHidden="1" w:unhideWhenUsed="1"/>
+    <w:lsdException w:name="Table Web 1" w:semiHidden="1" w:unhideWhenUsed="1"/>
+    <w:lsdException w:name="Table Web 2" w:semiHidden="1" w:unhideWhenUsed="1"/>
+    <w:lsdException w:name="Table Web 3" w:semiHidden="1" w:unhideWhenUsed="1"/>
     <w:lsdException w:name="Balloon Text" w:semiHidden="1" w:unhideWhenUsed="1"/>
     <w:lsdException w:name="Table Grid" w:uiPriority="39"/>
+    <w:lsdException w:name="Table Theme" w:semiHidden="1" w:unhideWhenUsed="1"/>
     <w:lsdException w:name="Placeholder Text" w:semiHidden="1"/>
     <w:lsdException w:name="No Spacing" w:uiPriority="1" w:qFormat="1"/>
     <w:lsdException w:name="Light Shading" w:uiPriority="60"/>

</xml_diff>